<commit_message>
Specification update; candidate for final version
</commit_message>
<xml_diff>
--- a/Project Specification.docx
+++ b/Project Specification.docx
@@ -12,6 +12,8 @@
           <w:lang w:val="en-US"/>
         </w:rPr>
       </w:pPr>
+      <w:bookmarkStart w:id="0" w:name="_Hlk31708305"/>
+      <w:bookmarkEnd w:id="0"/>
       <w:r>
         <w:rPr>
           <w:rFonts w:ascii="Times New Roman" w:hAnsi="Times New Roman"/>
@@ -134,7 +136,25 @@
           <w:szCs w:val="24"/>
           <w:lang w:val="en-US"/>
         </w:rPr>
-        <w:t xml:space="preserve">object interactions annotated with regards to the emotional affect and engagement of the children towards the interaction target. In turn, the result of the analysis and the classification algorithm could later on be used, for example, in helping </w:t>
+        <w:t>object interactions annotated with regards to the emotional affect and engagement of the children towards the interaction target.</w:t>
+      </w:r>
+      <w:r>
+        <w:rPr>
+          <w:rFonts w:ascii="Times New Roman" w:hAnsi="Times New Roman"/>
+          <w:sz w:val="24"/>
+          <w:szCs w:val="24"/>
+          <w:lang w:val="en-US"/>
+        </w:rPr>
+        <w:t xml:space="preserve"> The dataset has been provided by the Uppsala Barn &amp; Baby Lab division of the Psychology Department.</w:t>
+      </w:r>
+      <w:r>
+        <w:rPr>
+          <w:rFonts w:ascii="Times New Roman" w:hAnsi="Times New Roman"/>
+          <w:sz w:val="24"/>
+          <w:szCs w:val="24"/>
+          <w:lang w:val="en-US"/>
+        </w:rPr>
+        <w:t xml:space="preserve"> In turn, the result of the analysis and the classification algorithm could later on be used, for example, in helping </w:t>
       </w:r>
       <w:r>
         <w:rPr>
@@ -245,7 +265,6 @@
         <w:jc w:val="both"/>
         <w:rPr>
           <w:rFonts w:ascii="Times New Roman" w:hAnsi="Times New Roman"/>
-          <w:i/>
           <w:sz w:val="24"/>
           <w:szCs w:val="24"/>
           <w:lang w:val="en-US"/>
@@ -254,53 +273,12 @@
       <w:r>
         <w:rPr>
           <w:rFonts w:ascii="Times New Roman" w:hAnsi="Times New Roman"/>
-          <w:i/>
-          <w:sz w:val="24"/>
-          <w:szCs w:val="24"/>
-          <w:lang w:val="en-US"/>
-        </w:rPr>
-        <w:t xml:space="preserve">(? </w:t>
-      </w:r>
-      <w:r>
-        <w:rPr>
-          <w:rFonts w:ascii="Times New Roman" w:hAnsi="Times New Roman"/>
-          <w:i/>
-          <w:sz w:val="24"/>
-          <w:szCs w:val="24"/>
-          <w:lang w:val="en-US"/>
-        </w:rPr>
-        <w:t>I</w:t>
-      </w:r>
-      <w:r>
-        <w:rPr>
-          <w:rFonts w:ascii="Times New Roman" w:hAnsi="Times New Roman"/>
-          <w:i/>
-          <w:sz w:val="24"/>
-          <w:szCs w:val="24"/>
-        </w:rPr>
-        <w:t>n what context your thesis is to be done. What prerequisites are valid,</w:t>
-      </w:r>
-      <w:r>
-        <w:t xml:space="preserve"> </w:t>
-      </w:r>
-      <w:r>
-        <w:rPr>
-          <w:rFonts w:ascii="Times New Roman" w:hAnsi="Times New Roman"/>
-          <w:i/>
-          <w:sz w:val="24"/>
-          <w:szCs w:val="24"/>
-        </w:rPr>
-        <w:t>under what circumstances should the work be done.</w:t>
-      </w:r>
-      <w:r>
-        <w:rPr>
-          <w:rFonts w:ascii="Times New Roman" w:hAnsi="Times New Roman"/>
-          <w:i/>
-          <w:sz w:val="24"/>
-          <w:szCs w:val="24"/>
-          <w:lang w:val="en-US"/>
-        </w:rPr>
-        <w:t>)</w:t>
+          <w:b/>
+          <w:sz w:val="24"/>
+          <w:szCs w:val="24"/>
+          <w:lang w:val="en-US"/>
+        </w:rPr>
+        <w:t>Description of the task</w:t>
       </w:r>
     </w:p>
     <w:p>
@@ -316,12 +294,83 @@
       <w:r>
         <w:rPr>
           <w:rFonts w:ascii="Times New Roman" w:hAnsi="Times New Roman"/>
-          <w:b/>
-          <w:sz w:val="24"/>
-          <w:szCs w:val="24"/>
-          <w:lang w:val="en-US"/>
-        </w:rPr>
-        <w:t>Description of the task</w:t>
+          <w:sz w:val="24"/>
+          <w:szCs w:val="24"/>
+          <w:lang w:val="en-US"/>
+        </w:rPr>
+        <w:t xml:space="preserve">With an increase in computing power and development of cutting-edge machine learning and image analysis techniques, the scientific study of human-human behavioral interaction is a highly </w:t>
+      </w:r>
+      <w:r>
+        <w:rPr>
+          <w:rFonts w:ascii="Times New Roman" w:hAnsi="Times New Roman"/>
+          <w:sz w:val="24"/>
+          <w:szCs w:val="24"/>
+          <w:lang w:val="en-US"/>
+        </w:rPr>
+        <w:t>researched</w:t>
+      </w:r>
+      <w:r>
+        <w:rPr>
+          <w:rFonts w:ascii="Times New Roman" w:hAnsi="Times New Roman"/>
+          <w:sz w:val="24"/>
+          <w:szCs w:val="24"/>
+          <w:lang w:val="en-US"/>
+        </w:rPr>
+        <w:t xml:space="preserve"> topic in the </w:t>
+      </w:r>
+      <w:r>
+        <w:rPr>
+          <w:rFonts w:ascii="Times New Roman" w:hAnsi="Times New Roman"/>
+          <w:sz w:val="24"/>
+          <w:szCs w:val="24"/>
+          <w:lang w:val="en-US"/>
+        </w:rPr>
+        <w:t>recently emerging</w:t>
+      </w:r>
+      <w:r>
+        <w:rPr>
+          <w:rFonts w:ascii="Times New Roman" w:hAnsi="Times New Roman"/>
+          <w:sz w:val="24"/>
+          <w:szCs w:val="24"/>
+          <w:lang w:val="en-US"/>
+        </w:rPr>
+        <w:t xml:space="preserve"> field of Social Robotics.</w:t>
+      </w:r>
+      <w:r>
+        <w:rPr>
+          <w:rFonts w:ascii="Times New Roman" w:hAnsi="Times New Roman"/>
+          <w:sz w:val="24"/>
+          <w:szCs w:val="24"/>
+          <w:lang w:val="en-US"/>
+        </w:rPr>
+        <w:t xml:space="preserve"> The aim of this project is to provide a good approach on the inference of emotional affect from video data</w:t>
+      </w:r>
+      <w:r>
+        <w:rPr>
+          <w:rFonts w:ascii="Times New Roman" w:hAnsi="Times New Roman"/>
+          <w:sz w:val="24"/>
+          <w:szCs w:val="24"/>
+          <w:lang w:val="en-US"/>
+        </w:rPr>
+        <w:t xml:space="preserve"> and to gather relevant results in analyzing infant behavior</w:t>
+      </w:r>
+      <w:r>
+        <w:rPr>
+          <w:rFonts w:ascii="Times New Roman" w:hAnsi="Times New Roman"/>
+          <w:sz w:val="24"/>
+          <w:szCs w:val="24"/>
+          <w:lang w:val="en-US"/>
+        </w:rPr>
+        <w:t xml:space="preserve">. </w:t>
+      </w:r>
+      <w:r>
+        <w:rPr>
+          <w:rFonts w:ascii="Times New Roman" w:hAnsi="Times New Roman"/>
+          <w:sz w:val="24"/>
+          <w:szCs w:val="24"/>
+          <w:lang w:val="en-US"/>
+        </w:rPr>
+        <w:t>The main benefits for this kind of emotional affect recognition would be in the algorithms used by educational robot assistants that interact frequently with children.</w:t>
       </w:r>
     </w:p>
     <w:p>
@@ -341,61 +390,178 @@
           <w:szCs w:val="24"/>
           <w:lang w:val="en-US"/>
         </w:rPr>
-        <w:t xml:space="preserve">With an increase in computing power and development of cutting-edge machine learning and image analysis techniques, the scientific study of human-human behavioral interaction is a highly </w:t>
-      </w:r>
-      <w:r>
-        <w:rPr>
-          <w:rFonts w:ascii="Times New Roman" w:hAnsi="Times New Roman"/>
-          <w:sz w:val="24"/>
-          <w:szCs w:val="24"/>
-          <w:lang w:val="en-US"/>
-        </w:rPr>
-        <w:t>researched</w:t>
-      </w:r>
-      <w:r>
-        <w:rPr>
-          <w:rFonts w:ascii="Times New Roman" w:hAnsi="Times New Roman"/>
-          <w:sz w:val="24"/>
-          <w:szCs w:val="24"/>
-          <w:lang w:val="en-US"/>
-        </w:rPr>
-        <w:t xml:space="preserve"> topic in the </w:t>
-      </w:r>
-      <w:r>
-        <w:rPr>
-          <w:rFonts w:ascii="Times New Roman" w:hAnsi="Times New Roman"/>
-          <w:sz w:val="24"/>
-          <w:szCs w:val="24"/>
-          <w:lang w:val="en-US"/>
-        </w:rPr>
-        <w:t>recently emerging</w:t>
-      </w:r>
-      <w:r>
-        <w:rPr>
-          <w:rFonts w:ascii="Times New Roman" w:hAnsi="Times New Roman"/>
-          <w:sz w:val="24"/>
-          <w:szCs w:val="24"/>
-          <w:lang w:val="en-US"/>
-        </w:rPr>
-        <w:t xml:space="preserve"> field of Social Robotics.</w:t>
-      </w:r>
-      <w:r>
-        <w:rPr>
-          <w:rFonts w:ascii="Times New Roman" w:hAnsi="Times New Roman"/>
-          <w:sz w:val="24"/>
-          <w:szCs w:val="24"/>
-          <w:lang w:val="en-US"/>
-        </w:rPr>
-        <w:t xml:space="preserve"> The aim of this project is to provide a good approach on the inference of emotional affect from video data</w:t>
-      </w:r>
-      <w:r>
-        <w:rPr>
-          <w:rFonts w:ascii="Times New Roman" w:hAnsi="Times New Roman"/>
-          <w:sz w:val="24"/>
-          <w:szCs w:val="24"/>
-          <w:lang w:val="en-US"/>
-        </w:rPr>
-        <w:t xml:space="preserve"> and to gather relevant results in analyzing infant behavior, an area which is less explored than the standard adult-adult interaction. The main benefits for this kind of emotional affect recognition would be in the algorithms used by educational robot assistants that interact frequently with children.</w:t>
+        <w:t>The steps in analyzing a video clip would consist in</w:t>
+      </w:r>
+      <w:r>
+        <w:rPr>
+          <w:rFonts w:ascii="Times New Roman" w:hAnsi="Times New Roman"/>
+          <w:sz w:val="24"/>
+          <w:szCs w:val="24"/>
+          <w:lang w:val="en-US"/>
+        </w:rPr>
+        <w:t xml:space="preserve"> employing techniques from Computer Assisted Image Analysis such as</w:t>
+      </w:r>
+      <w:r>
+        <w:rPr>
+          <w:rFonts w:ascii="Times New Roman" w:hAnsi="Times New Roman"/>
+          <w:sz w:val="24"/>
+          <w:szCs w:val="24"/>
+          <w:lang w:val="en-US"/>
+        </w:rPr>
+        <w:t xml:space="preserve"> image segmentation of the area of interest (in this case the agents of the interaction), </w:t>
+      </w:r>
+      <w:r>
+        <w:rPr>
+          <w:rFonts w:ascii="Times New Roman" w:hAnsi="Times New Roman"/>
+          <w:sz w:val="24"/>
+          <w:szCs w:val="24"/>
+          <w:lang w:val="en-US"/>
+        </w:rPr>
+        <w:t xml:space="preserve">motion </w:t>
+      </w:r>
+      <w:r>
+        <w:rPr>
+          <w:rFonts w:ascii="Times New Roman" w:hAnsi="Times New Roman"/>
+          <w:sz w:val="24"/>
+          <w:szCs w:val="24"/>
+          <w:lang w:val="en-US"/>
+        </w:rPr>
+        <w:t>feature</w:t>
+      </w:r>
+      <w:r>
+        <w:rPr>
+          <w:rFonts w:ascii="Times New Roman" w:hAnsi="Times New Roman"/>
+          <w:sz w:val="24"/>
+          <w:szCs w:val="24"/>
+          <w:lang w:val="en-US"/>
+        </w:rPr>
+        <w:t>s</w:t>
+      </w:r>
+      <w:r>
+        <w:rPr>
+          <w:rFonts w:ascii="Times New Roman" w:hAnsi="Times New Roman"/>
+          <w:sz w:val="24"/>
+          <w:szCs w:val="24"/>
+          <w:lang w:val="en-US"/>
+        </w:rPr>
+        <w:t xml:space="preserve"> recognition and extraction</w:t>
+      </w:r>
+      <w:r>
+        <w:rPr>
+          <w:rFonts w:ascii="Times New Roman" w:hAnsi="Times New Roman"/>
+          <w:sz w:val="24"/>
+          <w:szCs w:val="24"/>
+          <w:lang w:val="en-US"/>
+        </w:rPr>
+        <w:t xml:space="preserve"> (such as extraction of skeleton data)</w:t>
+      </w:r>
+      <w:r>
+        <w:rPr>
+          <w:rFonts w:ascii="Times New Roman" w:hAnsi="Times New Roman"/>
+          <w:sz w:val="24"/>
+          <w:szCs w:val="24"/>
+          <w:lang w:val="en-US"/>
+        </w:rPr>
+        <w:t xml:space="preserve">, and </w:t>
+      </w:r>
+      <w:r>
+        <w:rPr>
+          <w:rFonts w:ascii="Times New Roman" w:hAnsi="Times New Roman"/>
+          <w:sz w:val="24"/>
+          <w:szCs w:val="24"/>
+          <w:lang w:val="en-US"/>
+        </w:rPr>
+        <w:t xml:space="preserve">ending with a classification of the emotional charge of the interaction using various </w:t>
+      </w:r>
+      <w:r>
+        <w:rPr>
+          <w:rFonts w:ascii="Times New Roman" w:hAnsi="Times New Roman"/>
+          <w:sz w:val="24"/>
+          <w:szCs w:val="24"/>
+          <w:lang w:val="en-US"/>
+        </w:rPr>
+        <w:t>M</w:t>
+      </w:r>
+      <w:r>
+        <w:rPr>
+          <w:rFonts w:ascii="Times New Roman" w:hAnsi="Times New Roman"/>
+          <w:sz w:val="24"/>
+          <w:szCs w:val="24"/>
+          <w:lang w:val="en-US"/>
+        </w:rPr>
+        <w:t xml:space="preserve">achine </w:t>
+      </w:r>
+      <w:r>
+        <w:rPr>
+          <w:rFonts w:ascii="Times New Roman" w:hAnsi="Times New Roman"/>
+          <w:sz w:val="24"/>
+          <w:szCs w:val="24"/>
+          <w:lang w:val="en-US"/>
+        </w:rPr>
+        <w:t>L</w:t>
+      </w:r>
+      <w:r>
+        <w:rPr>
+          <w:rFonts w:ascii="Times New Roman" w:hAnsi="Times New Roman"/>
+          <w:sz w:val="24"/>
+          <w:szCs w:val="24"/>
+          <w:lang w:val="en-US"/>
+        </w:rPr>
+        <w:t xml:space="preserve">earning algorithms. There are many machine learning algorithms that suit the task at hand, so a comparison between accuracy and efficiency of </w:t>
+      </w:r>
+      <w:r>
+        <w:rPr>
+          <w:rFonts w:ascii="Times New Roman" w:hAnsi="Times New Roman"/>
+          <w:sz w:val="24"/>
+          <w:szCs w:val="24"/>
+          <w:lang w:val="en-US"/>
+        </w:rPr>
+        <w:t xml:space="preserve">the chosen algorithm against </w:t>
+      </w:r>
+      <w:r>
+        <w:rPr>
+          <w:rFonts w:ascii="Times New Roman" w:hAnsi="Times New Roman"/>
+          <w:sz w:val="24"/>
+          <w:szCs w:val="24"/>
+          <w:lang w:val="en-US"/>
+        </w:rPr>
+        <w:t xml:space="preserve">various </w:t>
+      </w:r>
+      <w:r>
+        <w:rPr>
+          <w:rFonts w:ascii="Times New Roman" w:hAnsi="Times New Roman"/>
+          <w:sz w:val="24"/>
+          <w:szCs w:val="24"/>
+          <w:lang w:val="en-US"/>
+        </w:rPr>
+        <w:t>other implementations</w:t>
+      </w:r>
+      <w:r>
+        <w:rPr>
+          <w:rFonts w:ascii="Times New Roman" w:hAnsi="Times New Roman"/>
+          <w:sz w:val="24"/>
+          <w:szCs w:val="24"/>
+          <w:lang w:val="en-US"/>
+        </w:rPr>
+        <w:t xml:space="preserve"> </w:t>
+      </w:r>
+      <w:r>
+        <w:rPr>
+          <w:rFonts w:ascii="Times New Roman" w:hAnsi="Times New Roman"/>
+          <w:sz w:val="24"/>
+          <w:szCs w:val="24"/>
+          <w:lang w:val="en-US"/>
+        </w:rPr>
+        <w:t>will</w:t>
+      </w:r>
+      <w:r>
+        <w:rPr>
+          <w:rFonts w:ascii="Times New Roman" w:hAnsi="Times New Roman"/>
+          <w:sz w:val="24"/>
+          <w:szCs w:val="24"/>
+          <w:lang w:val="en-US"/>
+        </w:rPr>
+        <w:t xml:space="preserve"> also be made.</w:t>
       </w:r>
     </w:p>
     <w:p>
@@ -403,6 +569,7 @@
         <w:jc w:val="both"/>
         <w:rPr>
           <w:rFonts w:ascii="Times New Roman" w:hAnsi="Times New Roman"/>
+          <w:b/>
           <w:sz w:val="24"/>
           <w:szCs w:val="24"/>
           <w:lang w:val="en-US"/>
@@ -411,137 +578,989 @@
       <w:r>
         <w:rPr>
           <w:rFonts w:ascii="Times New Roman" w:hAnsi="Times New Roman"/>
-          <w:sz w:val="24"/>
-          <w:szCs w:val="24"/>
-          <w:lang w:val="en-US"/>
-        </w:rPr>
-        <w:t>The steps in analyzing a video clip would consist in</w:t>
-      </w:r>
-      <w:r>
-        <w:rPr>
-          <w:rFonts w:ascii="Times New Roman" w:hAnsi="Times New Roman"/>
-          <w:sz w:val="24"/>
-          <w:szCs w:val="24"/>
-          <w:lang w:val="en-US"/>
-        </w:rPr>
-        <w:t xml:space="preserve"> employing techniques from Computer Assisted Image Analysis such as</w:t>
-      </w:r>
-      <w:r>
-        <w:rPr>
-          <w:rFonts w:ascii="Times New Roman" w:hAnsi="Times New Roman"/>
-          <w:sz w:val="24"/>
-          <w:szCs w:val="24"/>
-          <w:lang w:val="en-US"/>
-        </w:rPr>
-        <w:t xml:space="preserve"> image segmentation of the area of interest (in this case the agents of the interaction), </w:t>
-      </w:r>
-      <w:r>
-        <w:rPr>
-          <w:rFonts w:ascii="Times New Roman" w:hAnsi="Times New Roman"/>
-          <w:sz w:val="24"/>
-          <w:szCs w:val="24"/>
-          <w:lang w:val="en-US"/>
-        </w:rPr>
-        <w:t xml:space="preserve">motion </w:t>
-      </w:r>
-      <w:r>
-        <w:rPr>
-          <w:rFonts w:ascii="Times New Roman" w:hAnsi="Times New Roman"/>
-          <w:sz w:val="24"/>
-          <w:szCs w:val="24"/>
-          <w:lang w:val="en-US"/>
-        </w:rPr>
-        <w:t>feature</w:t>
-      </w:r>
-      <w:r>
-        <w:rPr>
-          <w:rFonts w:ascii="Times New Roman" w:hAnsi="Times New Roman"/>
-          <w:sz w:val="24"/>
-          <w:szCs w:val="24"/>
-          <w:lang w:val="en-US"/>
-        </w:rPr>
-        <w:t>s</w:t>
-      </w:r>
-      <w:r>
-        <w:rPr>
-          <w:rFonts w:ascii="Times New Roman" w:hAnsi="Times New Roman"/>
-          <w:sz w:val="24"/>
-          <w:szCs w:val="24"/>
-          <w:lang w:val="en-US"/>
-        </w:rPr>
-        <w:t xml:space="preserve"> recognition and extraction</w:t>
-      </w:r>
-      <w:r>
-        <w:rPr>
-          <w:rFonts w:ascii="Times New Roman" w:hAnsi="Times New Roman"/>
-          <w:sz w:val="24"/>
-          <w:szCs w:val="24"/>
-          <w:lang w:val="en-US"/>
-        </w:rPr>
-        <w:t xml:space="preserve">, and </w:t>
-      </w:r>
-      <w:r>
-        <w:rPr>
-          <w:rFonts w:ascii="Times New Roman" w:hAnsi="Times New Roman"/>
-          <w:sz w:val="24"/>
-          <w:szCs w:val="24"/>
-          <w:lang w:val="en-US"/>
-        </w:rPr>
-        <w:t xml:space="preserve">ending with a classification of the emotional charge of the interaction using various </w:t>
-      </w:r>
-      <w:r>
-        <w:rPr>
-          <w:rFonts w:ascii="Times New Roman" w:hAnsi="Times New Roman"/>
-          <w:sz w:val="24"/>
-          <w:szCs w:val="24"/>
-          <w:lang w:val="en-US"/>
-        </w:rPr>
-        <w:t>M</w:t>
-      </w:r>
-      <w:r>
-        <w:rPr>
-          <w:rFonts w:ascii="Times New Roman" w:hAnsi="Times New Roman"/>
-          <w:sz w:val="24"/>
-          <w:szCs w:val="24"/>
-          <w:lang w:val="en-US"/>
-        </w:rPr>
-        <w:t xml:space="preserve">achine </w:t>
-      </w:r>
-      <w:r>
-        <w:rPr>
-          <w:rFonts w:ascii="Times New Roman" w:hAnsi="Times New Roman"/>
-          <w:sz w:val="24"/>
-          <w:szCs w:val="24"/>
-          <w:lang w:val="en-US"/>
-        </w:rPr>
-        <w:t>L</w:t>
-      </w:r>
-      <w:r>
-        <w:rPr>
-          <w:rFonts w:ascii="Times New Roman" w:hAnsi="Times New Roman"/>
-          <w:sz w:val="24"/>
-          <w:szCs w:val="24"/>
-          <w:lang w:val="en-US"/>
-        </w:rPr>
-        <w:t xml:space="preserve">earning algorithms. There are many machine learning algorithms that suit the task at hand, so a comparison between accuracy and efficiency of various algorithms </w:t>
-      </w:r>
-      <w:r>
-        <w:rPr>
-          <w:rFonts w:ascii="Times New Roman" w:hAnsi="Times New Roman"/>
-          <w:sz w:val="24"/>
-          <w:szCs w:val="24"/>
-          <w:lang w:val="en-US"/>
-        </w:rPr>
-        <w:t>will</w:t>
-      </w:r>
-      <w:r>
-        <w:rPr>
-          <w:rFonts w:ascii="Times New Roman" w:hAnsi="Times New Roman"/>
-          <w:sz w:val="24"/>
-          <w:szCs w:val="24"/>
-          <w:lang w:val="en-US"/>
-        </w:rPr>
-        <w:t xml:space="preserve"> also be made.</w:t>
+          <w:b/>
+          <w:sz w:val="24"/>
+          <w:szCs w:val="24"/>
+          <w:lang w:val="en-US"/>
+        </w:rPr>
+        <mc:AlternateContent>
+          <mc:Choice Requires="wps">
+            <w:drawing>
+              <wp:anchor distT="0" distB="0" distL="114300" distR="114300" simplePos="0" relativeHeight="251663360" behindDoc="0" locked="0" layoutInCell="1" allowOverlap="1" wp14:anchorId="3F8404FD" wp14:editId="57A9768B">
+                <wp:simplePos x="0" y="0"/>
+                <wp:positionH relativeFrom="margin">
+                  <wp:posOffset>4686300</wp:posOffset>
+                </wp:positionH>
+                <wp:positionV relativeFrom="paragraph">
+                  <wp:posOffset>570865</wp:posOffset>
+                </wp:positionV>
+                <wp:extent cx="1209675" cy="914400"/>
+                <wp:effectExtent l="0" t="0" r="28575" b="19050"/>
+                <wp:wrapNone/>
+                <wp:docPr id="6" name="Rectangle 6"/>
+                <wp:cNvGraphicFramePr/>
+                <a:graphic xmlns:a="http://schemas.openxmlformats.org/drawingml/2006/main">
+                  <a:graphicData uri="http://schemas.microsoft.com/office/word/2010/wordprocessingShape">
+                    <wps:wsp>
+                      <wps:cNvSpPr/>
+                      <wps:spPr>
+                        <a:xfrm>
+                          <a:off x="0" y="0"/>
+                          <a:ext cx="1209675" cy="914400"/>
+                        </a:xfrm>
+                        <a:prstGeom prst="rect">
+                          <a:avLst/>
+                        </a:prstGeom>
+                      </wps:spPr>
+                      <wps:style>
+                        <a:lnRef idx="2">
+                          <a:schemeClr val="accent1">
+                            <a:shade val="50000"/>
+                          </a:schemeClr>
+                        </a:lnRef>
+                        <a:fillRef idx="1">
+                          <a:schemeClr val="accent1"/>
+                        </a:fillRef>
+                        <a:effectRef idx="0">
+                          <a:schemeClr val="accent1"/>
+                        </a:effectRef>
+                        <a:fontRef idx="minor">
+                          <a:schemeClr val="lt1"/>
+                        </a:fontRef>
+                      </wps:style>
+                      <wps:txbx>
+                        <w:txbxContent>
+                          <w:p>
+                            <w:pPr>
+                              <w:jc w:val="center"/>
+                              <w:rPr>
+                                <w:rFonts w:ascii="Times New Roman" w:hAnsi="Times New Roman" w:cs="Times New Roman"/>
+                                <w:color w:val="000000" w:themeColor="text1"/>
+                                <w:sz w:val="28"/>
+                                <w:szCs w:val="28"/>
+                                <w:lang w:val="en-US"/>
+                                <w14:shadow w14:blurRad="38100" w14:dist="19050" w14:dir="2700000" w14:sx="100000" w14:sy="100000" w14:kx="0" w14:ky="0" w14:algn="tl">
+                                  <w14:schemeClr w14:val="dk1">
+                                    <w14:alpha w14:val="60000"/>
+                                  </w14:schemeClr>
+                                </w14:shadow>
+                                <w14:textOutline w14:w="0" w14:cap="flat" w14:cmpd="sng" w14:algn="ctr">
+                                  <w14:noFill/>
+                                  <w14:prstDash w14:val="solid"/>
+                                  <w14:round/>
+                                </w14:textOutline>
+                              </w:rPr>
+                            </w:pPr>
+                            <w:r>
+                              <w:rPr>
+                                <w:rFonts w:ascii="Times New Roman" w:hAnsi="Times New Roman" w:cs="Times New Roman"/>
+                                <w:color w:val="000000" w:themeColor="text1"/>
+                                <w:sz w:val="28"/>
+                                <w:szCs w:val="28"/>
+                                <w:lang w:val="en-US"/>
+                                <w14:shadow w14:blurRad="38100" w14:dist="19050" w14:dir="2700000" w14:sx="100000" w14:sy="100000" w14:kx="0" w14:ky="0" w14:algn="tl">
+                                  <w14:schemeClr w14:val="dk1">
+                                    <w14:alpha w14:val="60000"/>
+                                  </w14:schemeClr>
+                                </w14:shadow>
+                                <w14:textOutline w14:w="0" w14:cap="flat" w14:cmpd="sng" w14:algn="ctr">
+                                  <w14:noFill/>
+                                  <w14:prstDash w14:val="solid"/>
+                                  <w14:round/>
+                                </w14:textOutline>
+                              </w:rPr>
+                              <w:t>Classification</w:t>
+                            </w:r>
+                          </w:p>
+                        </w:txbxContent>
+                      </wps:txbx>
+                      <wps:bodyPr rot="0" spcFirstLastPara="0" vertOverflow="overflow" horzOverflow="overflow" vert="horz" wrap="square" lIns="91440" tIns="45720" rIns="91440" bIns="45720" numCol="1" spcCol="0" rtlCol="0" fromWordArt="0" anchor="ctr" anchorCtr="0" forceAA="0" compatLnSpc="1">
+                        <a:prstTxWarp prst="textNoShape">
+                          <a:avLst/>
+                        </a:prstTxWarp>
+                        <a:noAutofit/>
+                      </wps:bodyPr>
+                    </wps:wsp>
+                  </a:graphicData>
+                </a:graphic>
+                <wp14:sizeRelH relativeFrom="margin">
+                  <wp14:pctWidth>0</wp14:pctWidth>
+                </wp14:sizeRelH>
+              </wp:anchor>
+            </w:drawing>
+          </mc:Choice>
+          <mc:Fallback>
+            <w:pict>
+              <v:rect w14:anchorId="3F8404FD" id="Rectangle 6" o:spid="_x0000_s1026" style="position:absolute;left:0;text-align:left;margin-left:369pt;margin-top:44.95pt;width:95.25pt;height:1in;z-index:251663360;visibility:visible;mso-wrap-style:square;mso-width-percent:0;mso-wrap-distance-left:9pt;mso-wrap-distance-top:0;mso-wrap-distance-right:9pt;mso-wrap-distance-bottom:0;mso-position-horizontal:absolute;mso-position-horizontal-relative:margin;mso-position-vertical:absolute;mso-position-vertical-relative:text;mso-width-percent:0;mso-width-relative:margin;v-text-anchor:middle" o:gfxdata="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" fillcolor="#4472c4 [3204]" strokecolor="#1f3763 [1604]" strokeweight="1pt">
+                <v:textbox>
+                  <w:txbxContent>
+                    <w:p>
+                      <w:pPr>
+                        <w:jc w:val="center"/>
+                        <w:rPr>
+                          <w:rFonts w:ascii="Times New Roman" w:hAnsi="Times New Roman" w:cs="Times New Roman"/>
+                          <w:color w:val="000000" w:themeColor="text1"/>
+                          <w:sz w:val="28"/>
+                          <w:szCs w:val="28"/>
+                          <w:lang w:val="en-US"/>
+                          <w14:shadow w14:blurRad="38100" w14:dist="19050" w14:dir="2700000" w14:sx="100000" w14:sy="100000" w14:kx="0" w14:ky="0" w14:algn="tl">
+                            <w14:schemeClr w14:val="dk1">
+                              <w14:alpha w14:val="60000"/>
+                            </w14:schemeClr>
+                          </w14:shadow>
+                          <w14:textOutline w14:w="0" w14:cap="flat" w14:cmpd="sng" w14:algn="ctr">
+                            <w14:noFill/>
+                            <w14:prstDash w14:val="solid"/>
+                            <w14:round/>
+                          </w14:textOutline>
+                        </w:rPr>
+                      </w:pPr>
+                      <w:r>
+                        <w:rPr>
+                          <w:rFonts w:ascii="Times New Roman" w:hAnsi="Times New Roman" w:cs="Times New Roman"/>
+                          <w:color w:val="000000" w:themeColor="text1"/>
+                          <w:sz w:val="28"/>
+                          <w:szCs w:val="28"/>
+                          <w:lang w:val="en-US"/>
+                          <w14:shadow w14:blurRad="38100" w14:dist="19050" w14:dir="2700000" w14:sx="100000" w14:sy="100000" w14:kx="0" w14:ky="0" w14:algn="tl">
+                            <w14:schemeClr w14:val="dk1">
+                              <w14:alpha w14:val="60000"/>
+                            </w14:schemeClr>
+                          </w14:shadow>
+                          <w14:textOutline w14:w="0" w14:cap="flat" w14:cmpd="sng" w14:algn="ctr">
+                            <w14:noFill/>
+                            <w14:prstDash w14:val="solid"/>
+                            <w14:round/>
+                          </w14:textOutline>
+                        </w:rPr>
+                        <w:t>Classification</w:t>
+                      </w:r>
+                    </w:p>
+                  </w:txbxContent>
+                </v:textbox>
+                <w10:wrap anchorx="margin"/>
+              </v:rect>
+            </w:pict>
+          </mc:Fallback>
+        </mc:AlternateContent>
+      </w:r>
+      <w:r>
+        <w:rPr>
+          <w:rFonts w:ascii="Times New Roman" w:hAnsi="Times New Roman"/>
+          <w:b/>
+          <w:noProof/>
+          <w:sz w:val="24"/>
+          <w:szCs w:val="24"/>
+          <w:lang w:val="en-US"/>
+        </w:rPr>
+        <mc:AlternateContent>
+          <mc:Choice Requires="wps">
+            <w:drawing>
+              <wp:anchor distT="0" distB="0" distL="114300" distR="114300" simplePos="0" relativeHeight="251668480" behindDoc="0" locked="0" layoutInCell="1" allowOverlap="1" wp14:anchorId="0189B7FC" wp14:editId="09C4E415">
+                <wp:simplePos x="0" y="0"/>
+                <wp:positionH relativeFrom="column">
+                  <wp:posOffset>4152900</wp:posOffset>
+                </wp:positionH>
+                <wp:positionV relativeFrom="paragraph">
+                  <wp:posOffset>971550</wp:posOffset>
+                </wp:positionV>
+                <wp:extent cx="581025" cy="0"/>
+                <wp:effectExtent l="0" t="76200" r="9525" b="95250"/>
+                <wp:wrapNone/>
+                <wp:docPr id="11" name="Straight Arrow Connector 11"/>
+                <wp:cNvGraphicFramePr/>
+                <a:graphic xmlns:a="http://schemas.openxmlformats.org/drawingml/2006/main">
+                  <a:graphicData uri="http://schemas.microsoft.com/office/word/2010/wordprocessingShape">
+                    <wps:wsp>
+                      <wps:cNvCnPr/>
+                      <wps:spPr>
+                        <a:xfrm>
+                          <a:off x="0" y="0"/>
+                          <a:ext cx="581025" cy="0"/>
+                        </a:xfrm>
+                        <a:prstGeom prst="straightConnector1">
+                          <a:avLst/>
+                        </a:prstGeom>
+                        <a:ln>
+                          <a:tailEnd type="triangle"/>
+                        </a:ln>
+                      </wps:spPr>
+                      <wps:style>
+                        <a:lnRef idx="2">
+                          <a:schemeClr val="dk1"/>
+                        </a:lnRef>
+                        <a:fillRef idx="0">
+                          <a:schemeClr val="dk1"/>
+                        </a:fillRef>
+                        <a:effectRef idx="1">
+                          <a:schemeClr val="dk1"/>
+                        </a:effectRef>
+                        <a:fontRef idx="minor">
+                          <a:schemeClr val="tx1"/>
+                        </a:fontRef>
+                      </wps:style>
+                      <wps:bodyPr/>
+                    </wps:wsp>
+                  </a:graphicData>
+                </a:graphic>
+                <wp14:sizeRelH relativeFrom="margin">
+                  <wp14:pctWidth>0</wp14:pctWidth>
+                </wp14:sizeRelH>
+                <wp14:sizeRelV relativeFrom="margin">
+                  <wp14:pctHeight>0</wp14:pctHeight>
+                </wp14:sizeRelV>
+              </wp:anchor>
+            </w:drawing>
+          </mc:Choice>
+          <mc:Fallback>
+            <w:pict>
+              <v:shapetype w14:anchorId="7320D3E6" id="_x0000_t32" coordsize="21600,21600" o:spt="32" o:oned="t" path="m,l21600,21600e" filled="f">
+                <v:path arrowok="t" fillok="f" o:connecttype="none"/>
+                <o:lock v:ext="edit" shapetype="t"/>
+              </v:shapetype>
+              <v:shape id="Straight Arrow Connector 11" o:spid="_x0000_s1026" type="#_x0000_t32" style="position:absolute;margin-left:327pt;margin-top:76.5pt;width:45.75pt;height:0;z-index:251668480;visibility:visible;mso-wrap-style:square;mso-width-percent:0;mso-height-percent:0;mso-wrap-distance-left:9pt;mso-wrap-distance-top:0;mso-wrap-distance-right:9pt;mso-wrap-distance-bottom:0;mso-position-horizontal:absolute;mso-position-horizontal-relative:text;mso-position-vertical:absolute;mso-position-vertical-relative:text;mso-width-percent:0;mso-height-percent:0;mso-width-relative:margin;mso-height-relative:margin" o:gfxdata="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" strokecolor="black [3200]" strokeweight="1pt">
+                <v:stroke endarrow="block" joinstyle="miter"/>
+              </v:shape>
+            </w:pict>
+          </mc:Fallback>
+        </mc:AlternateContent>
+      </w:r>
+      <w:r>
+        <w:rPr>
+          <w:rFonts w:ascii="Times New Roman" w:hAnsi="Times New Roman"/>
+          <w:b/>
+          <w:noProof/>
+          <w:sz w:val="24"/>
+          <w:szCs w:val="24"/>
+          <w:lang w:val="en-US"/>
+        </w:rPr>
+        <mc:AlternateContent>
+          <mc:Choice Requires="wps">
+            <w:drawing>
+              <wp:anchor distT="0" distB="0" distL="114300" distR="114300" simplePos="0" relativeHeight="251666432" behindDoc="0" locked="0" layoutInCell="1" allowOverlap="1" wp14:anchorId="3A1C665E" wp14:editId="1FF55703">
+                <wp:simplePos x="0" y="0"/>
+                <wp:positionH relativeFrom="column">
+                  <wp:posOffset>2733675</wp:posOffset>
+                </wp:positionH>
+                <wp:positionV relativeFrom="paragraph">
+                  <wp:posOffset>1000125</wp:posOffset>
+                </wp:positionV>
+                <wp:extent cx="581025" cy="0"/>
+                <wp:effectExtent l="0" t="76200" r="9525" b="95250"/>
+                <wp:wrapNone/>
+                <wp:docPr id="10" name="Straight Arrow Connector 10"/>
+                <wp:cNvGraphicFramePr/>
+                <a:graphic xmlns:a="http://schemas.openxmlformats.org/drawingml/2006/main">
+                  <a:graphicData uri="http://schemas.microsoft.com/office/word/2010/wordprocessingShape">
+                    <wps:wsp>
+                      <wps:cNvCnPr/>
+                      <wps:spPr>
+                        <a:xfrm>
+                          <a:off x="0" y="0"/>
+                          <a:ext cx="581025" cy="0"/>
+                        </a:xfrm>
+                        <a:prstGeom prst="straightConnector1">
+                          <a:avLst/>
+                        </a:prstGeom>
+                        <a:ln>
+                          <a:tailEnd type="triangle"/>
+                        </a:ln>
+                      </wps:spPr>
+                      <wps:style>
+                        <a:lnRef idx="2">
+                          <a:schemeClr val="dk1"/>
+                        </a:lnRef>
+                        <a:fillRef idx="0">
+                          <a:schemeClr val="dk1"/>
+                        </a:fillRef>
+                        <a:effectRef idx="1">
+                          <a:schemeClr val="dk1"/>
+                        </a:effectRef>
+                        <a:fontRef idx="minor">
+                          <a:schemeClr val="tx1"/>
+                        </a:fontRef>
+                      </wps:style>
+                      <wps:bodyPr/>
+                    </wps:wsp>
+                  </a:graphicData>
+                </a:graphic>
+              </wp:anchor>
+            </w:drawing>
+          </mc:Choice>
+          <mc:Fallback>
+            <w:pict>
+              <v:shape w14:anchorId="1A772168" id="Straight Arrow Connector 10" o:spid="_x0000_s1026" type="#_x0000_t32" style="position:absolute;margin-left:215.25pt;margin-top:78.75pt;width:45.75pt;height:0;z-index:251666432;visibility:visible;mso-wrap-style:square;mso-wrap-distance-left:9pt;mso-wrap-distance-top:0;mso-wrap-distance-right:9pt;mso-wrap-distance-bottom:0;mso-position-horizontal:absolute;mso-position-horizontal-relative:text;mso-position-vertical:absolute;mso-position-vertical-relative:text" o:gfxdata="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" strokecolor="black [3200]" strokeweight="1pt">
+                <v:stroke endarrow="block" joinstyle="miter"/>
+              </v:shape>
+            </w:pict>
+          </mc:Fallback>
+        </mc:AlternateContent>
+      </w:r>
+      <w:r>
+        <w:rPr>
+          <w:rFonts w:ascii="Times New Roman" w:hAnsi="Times New Roman"/>
+          <w:b/>
+          <w:noProof/>
+          <w:sz w:val="24"/>
+          <w:szCs w:val="24"/>
+          <w:lang w:val="en-US"/>
+        </w:rPr>
+        <mc:AlternateContent>
+          <mc:Choice Requires="wps">
+            <w:drawing>
+              <wp:anchor distT="0" distB="0" distL="114300" distR="114300" simplePos="0" relativeHeight="251664384" behindDoc="0" locked="0" layoutInCell="1" allowOverlap="1" wp14:anchorId="6DD822BB" wp14:editId="66815434">
+                <wp:simplePos x="0" y="0"/>
+                <wp:positionH relativeFrom="column">
+                  <wp:posOffset>1219200</wp:posOffset>
+                </wp:positionH>
+                <wp:positionV relativeFrom="paragraph">
+                  <wp:posOffset>999490</wp:posOffset>
+                </wp:positionV>
+                <wp:extent cx="581025" cy="0"/>
+                <wp:effectExtent l="0" t="76200" r="9525" b="95250"/>
+                <wp:wrapNone/>
+                <wp:docPr id="9" name="Straight Arrow Connector 9"/>
+                <wp:cNvGraphicFramePr/>
+                <a:graphic xmlns:a="http://schemas.openxmlformats.org/drawingml/2006/main">
+                  <a:graphicData uri="http://schemas.microsoft.com/office/word/2010/wordprocessingShape">
+                    <wps:wsp>
+                      <wps:cNvCnPr/>
+                      <wps:spPr>
+                        <a:xfrm>
+                          <a:off x="0" y="0"/>
+                          <a:ext cx="581025" cy="0"/>
+                        </a:xfrm>
+                        <a:prstGeom prst="straightConnector1">
+                          <a:avLst/>
+                        </a:prstGeom>
+                        <a:ln>
+                          <a:tailEnd type="triangle"/>
+                        </a:ln>
+                      </wps:spPr>
+                      <wps:style>
+                        <a:lnRef idx="2">
+                          <a:schemeClr val="dk1"/>
+                        </a:lnRef>
+                        <a:fillRef idx="0">
+                          <a:schemeClr val="dk1"/>
+                        </a:fillRef>
+                        <a:effectRef idx="1">
+                          <a:schemeClr val="dk1"/>
+                        </a:effectRef>
+                        <a:fontRef idx="minor">
+                          <a:schemeClr val="tx1"/>
+                        </a:fontRef>
+                      </wps:style>
+                      <wps:bodyPr/>
+                    </wps:wsp>
+                  </a:graphicData>
+                </a:graphic>
+              </wp:anchor>
+            </w:drawing>
+          </mc:Choice>
+          <mc:Fallback>
+            <w:pict>
+              <v:shape w14:anchorId="797B62B9" id="Straight Arrow Connector 9" o:spid="_x0000_s1026" type="#_x0000_t32" style="position:absolute;margin-left:96pt;margin-top:78.7pt;width:45.75pt;height:0;z-index:251664384;visibility:visible;mso-wrap-style:square;mso-wrap-distance-left:9pt;mso-wrap-distance-top:0;mso-wrap-distance-right:9pt;mso-wrap-distance-bottom:0;mso-position-horizontal:absolute;mso-position-horizontal-relative:text;mso-position-vertical:absolute;mso-position-vertical-relative:text" o:gfxdata="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" strokecolor="black [3200]" strokeweight="1pt">
+                <v:stroke endarrow="block" joinstyle="miter"/>
+              </v:shape>
+            </w:pict>
+          </mc:Fallback>
+        </mc:AlternateContent>
+      </w:r>
+      <w:r>
+        <w:rPr>
+          <w:rFonts w:ascii="Times New Roman" w:hAnsi="Times New Roman"/>
+          <w:b/>
+          <w:noProof/>
+          <w:sz w:val="24"/>
+          <w:szCs w:val="24"/>
+          <w:lang w:val="en-US"/>
+        </w:rPr>
+        <mc:AlternateContent>
+          <mc:Choice Requires="wps">
+            <w:drawing>
+              <wp:anchor distT="0" distB="0" distL="114300" distR="114300" simplePos="0" relativeHeight="251660288" behindDoc="0" locked="0" layoutInCell="1" allowOverlap="1" wp14:anchorId="0C640684" wp14:editId="086E6B94">
+                <wp:simplePos x="0" y="0"/>
+                <wp:positionH relativeFrom="column">
+                  <wp:posOffset>1761490</wp:posOffset>
+                </wp:positionH>
+                <wp:positionV relativeFrom="paragraph">
+                  <wp:posOffset>570865</wp:posOffset>
+                </wp:positionV>
+                <wp:extent cx="1000125" cy="914400"/>
+                <wp:effectExtent l="0" t="0" r="28575" b="19050"/>
+                <wp:wrapNone/>
+                <wp:docPr id="4" name="Rectangle 4"/>
+                <wp:cNvGraphicFramePr/>
+                <a:graphic xmlns:a="http://schemas.openxmlformats.org/drawingml/2006/main">
+                  <a:graphicData uri="http://schemas.microsoft.com/office/word/2010/wordprocessingShape">
+                    <wps:wsp>
+                      <wps:cNvSpPr/>
+                      <wps:spPr>
+                        <a:xfrm>
+                          <a:off x="0" y="0"/>
+                          <a:ext cx="1000125" cy="914400"/>
+                        </a:xfrm>
+                        <a:prstGeom prst="rect">
+                          <a:avLst/>
+                        </a:prstGeom>
+                      </wps:spPr>
+                      <wps:style>
+                        <a:lnRef idx="2">
+                          <a:schemeClr val="accent1">
+                            <a:shade val="50000"/>
+                          </a:schemeClr>
+                        </a:lnRef>
+                        <a:fillRef idx="1">
+                          <a:schemeClr val="accent1"/>
+                        </a:fillRef>
+                        <a:effectRef idx="0">
+                          <a:schemeClr val="accent1"/>
+                        </a:effectRef>
+                        <a:fontRef idx="minor">
+                          <a:schemeClr val="lt1"/>
+                        </a:fontRef>
+                      </wps:style>
+                      <wps:txbx>
+                        <w:txbxContent>
+                          <w:p>
+                            <w:pPr>
+                              <w:jc w:val="center"/>
+                              <w:rPr>
+                                <w:rFonts w:ascii="Times New Roman" w:hAnsi="Times New Roman" w:cs="Times New Roman"/>
+                                <w:color w:val="000000" w:themeColor="text1"/>
+                                <w:sz w:val="28"/>
+                                <w:szCs w:val="28"/>
+                                <w:lang w:val="en-US"/>
+                                <w14:shadow w14:blurRad="38100" w14:dist="19050" w14:dir="2700000" w14:sx="100000" w14:sy="100000" w14:kx="0" w14:ky="0" w14:algn="tl">
+                                  <w14:schemeClr w14:val="dk1">
+                                    <w14:alpha w14:val="60000"/>
+                                  </w14:schemeClr>
+                                </w14:shadow>
+                                <w14:textOutline w14:w="0" w14:cap="flat" w14:cmpd="sng" w14:algn="ctr">
+                                  <w14:noFill/>
+                                  <w14:prstDash w14:val="solid"/>
+                                  <w14:round/>
+                                </w14:textOutline>
+                              </w:rPr>
+                            </w:pPr>
+                            <w:r>
+                              <w:rPr>
+                                <w:rFonts w:ascii="Times New Roman" w:hAnsi="Times New Roman" w:cs="Times New Roman"/>
+                                <w:color w:val="000000" w:themeColor="text1"/>
+                                <w:sz w:val="28"/>
+                                <w:szCs w:val="28"/>
+                                <w:lang w:val="en-US"/>
+                                <w14:shadow w14:blurRad="38100" w14:dist="19050" w14:dir="2700000" w14:sx="100000" w14:sy="100000" w14:kx="0" w14:ky="0" w14:algn="tl">
+                                  <w14:schemeClr w14:val="dk1">
+                                    <w14:alpha w14:val="60000"/>
+                                  </w14:schemeClr>
+                                </w14:shadow>
+                                <w14:textOutline w14:w="0" w14:cap="flat" w14:cmpd="sng" w14:algn="ctr">
+                                  <w14:noFill/>
+                                  <w14:prstDash w14:val="solid"/>
+                                  <w14:round/>
+                                </w14:textOutline>
+                              </w:rPr>
+                              <w:t>Feature</w:t>
+                            </w:r>
+                            <w:r>
+                              <w:rPr>
+                                <w:rFonts w:ascii="Times New Roman" w:hAnsi="Times New Roman" w:cs="Times New Roman"/>
+                                <w:color w:val="000000" w:themeColor="text1"/>
+                                <w:sz w:val="28"/>
+                                <w:szCs w:val="28"/>
+                                <w:lang w:val="en-US"/>
+                                <w14:shadow w14:blurRad="38100" w14:dist="19050" w14:dir="2700000" w14:sx="100000" w14:sy="100000" w14:kx="0" w14:ky="0" w14:algn="tl">
+                                  <w14:schemeClr w14:val="dk1">
+                                    <w14:alpha w14:val="60000"/>
+                                  </w14:schemeClr>
+                                </w14:shadow>
+                                <w14:textOutline w14:w="0" w14:cap="flat" w14:cmpd="sng" w14:algn="ctr">
+                                  <w14:noFill/>
+                                  <w14:prstDash w14:val="solid"/>
+                                  <w14:round/>
+                                </w14:textOutline>
+                              </w:rPr>
+                              <w:t xml:space="preserve"> Extraction</w:t>
+                            </w:r>
+                          </w:p>
+                        </w:txbxContent>
+                      </wps:txbx>
+                      <wps:bodyPr rot="0" spcFirstLastPara="0" vertOverflow="overflow" horzOverflow="overflow" vert="horz" wrap="square" lIns="91440" tIns="45720" rIns="91440" bIns="45720" numCol="1" spcCol="0" rtlCol="0" fromWordArt="0" anchor="ctr" anchorCtr="0" forceAA="0" compatLnSpc="1">
+                        <a:prstTxWarp prst="textNoShape">
+                          <a:avLst/>
+                        </a:prstTxWarp>
+                        <a:noAutofit/>
+                      </wps:bodyPr>
+                    </wps:wsp>
+                  </a:graphicData>
+                </a:graphic>
+                <wp14:sizeRelH relativeFrom="margin">
+                  <wp14:pctWidth>0</wp14:pctWidth>
+                </wp14:sizeRelH>
+              </wp:anchor>
+            </w:drawing>
+          </mc:Choice>
+          <mc:Fallback>
+            <w:pict>
+              <v:rect w14:anchorId="0C640684" id="Rectangle 4" o:spid="_x0000_s1027" style="position:absolute;left:0;text-align:left;margin-left:138.7pt;margin-top:44.95pt;width:78.75pt;height:1in;z-index:251660288;visibility:visible;mso-wrap-style:square;mso-width-percent:0;mso-wrap-distance-left:9pt;mso-wrap-distance-top:0;mso-wrap-distance-right:9pt;mso-wrap-distance-bottom:0;mso-position-horizontal:absolute;mso-position-horizontal-relative:text;mso-position-vertical:absolute;mso-position-vertical-relative:text;mso-width-percent:0;mso-width-relative:margin;v-text-anchor:middle" o:gfxdata="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" fillcolor="#4472c4 [3204]" strokecolor="#1f3763 [1604]" strokeweight="1pt">
+                <v:textbox>
+                  <w:txbxContent>
+                    <w:p>
+                      <w:pPr>
+                        <w:jc w:val="center"/>
+                        <w:rPr>
+                          <w:rFonts w:ascii="Times New Roman" w:hAnsi="Times New Roman" w:cs="Times New Roman"/>
+                          <w:color w:val="000000" w:themeColor="text1"/>
+                          <w:sz w:val="28"/>
+                          <w:szCs w:val="28"/>
+                          <w:lang w:val="en-US"/>
+                          <w14:shadow w14:blurRad="38100" w14:dist="19050" w14:dir="2700000" w14:sx="100000" w14:sy="100000" w14:kx="0" w14:ky="0" w14:algn="tl">
+                            <w14:schemeClr w14:val="dk1">
+                              <w14:alpha w14:val="60000"/>
+                            </w14:schemeClr>
+                          </w14:shadow>
+                          <w14:textOutline w14:w="0" w14:cap="flat" w14:cmpd="sng" w14:algn="ctr">
+                            <w14:noFill/>
+                            <w14:prstDash w14:val="solid"/>
+                            <w14:round/>
+                          </w14:textOutline>
+                        </w:rPr>
+                      </w:pPr>
+                      <w:r>
+                        <w:rPr>
+                          <w:rFonts w:ascii="Times New Roman" w:hAnsi="Times New Roman" w:cs="Times New Roman"/>
+                          <w:color w:val="000000" w:themeColor="text1"/>
+                          <w:sz w:val="28"/>
+                          <w:szCs w:val="28"/>
+                          <w:lang w:val="en-US"/>
+                          <w14:shadow w14:blurRad="38100" w14:dist="19050" w14:dir="2700000" w14:sx="100000" w14:sy="100000" w14:kx="0" w14:ky="0" w14:algn="tl">
+                            <w14:schemeClr w14:val="dk1">
+                              <w14:alpha w14:val="60000"/>
+                            </w14:schemeClr>
+                          </w14:shadow>
+                          <w14:textOutline w14:w="0" w14:cap="flat" w14:cmpd="sng" w14:algn="ctr">
+                            <w14:noFill/>
+                            <w14:prstDash w14:val="solid"/>
+                            <w14:round/>
+                          </w14:textOutline>
+                        </w:rPr>
+                        <w:t>Feature</w:t>
+                      </w:r>
+                      <w:r>
+                        <w:rPr>
+                          <w:rFonts w:ascii="Times New Roman" w:hAnsi="Times New Roman" w:cs="Times New Roman"/>
+                          <w:color w:val="000000" w:themeColor="text1"/>
+                          <w:sz w:val="28"/>
+                          <w:szCs w:val="28"/>
+                          <w:lang w:val="en-US"/>
+                          <w14:shadow w14:blurRad="38100" w14:dist="19050" w14:dir="2700000" w14:sx="100000" w14:sy="100000" w14:kx="0" w14:ky="0" w14:algn="tl">
+                            <w14:schemeClr w14:val="dk1">
+                              <w14:alpha w14:val="60000"/>
+                            </w14:schemeClr>
+                          </w14:shadow>
+                          <w14:textOutline w14:w="0" w14:cap="flat" w14:cmpd="sng" w14:algn="ctr">
+                            <w14:noFill/>
+                            <w14:prstDash w14:val="solid"/>
+                            <w14:round/>
+                          </w14:textOutline>
+                        </w:rPr>
+                        <w:t xml:space="preserve"> Extraction</w:t>
+                      </w:r>
+                    </w:p>
+                  </w:txbxContent>
+                </v:textbox>
+              </v:rect>
+            </w:pict>
+          </mc:Fallback>
+        </mc:AlternateContent>
+      </w:r>
+      <w:r>
+        <w:rPr>
+          <w:rFonts w:ascii="Times New Roman" w:hAnsi="Times New Roman"/>
+          <w:b/>
+          <w:noProof/>
+          <w:sz w:val="24"/>
+          <w:szCs w:val="24"/>
+          <w:lang w:val="en-US"/>
+        </w:rPr>
+        <mc:AlternateContent>
+          <mc:Choice Requires="wps">
+            <w:drawing>
+              <wp:anchor distT="0" distB="0" distL="114300" distR="114300" simplePos="0" relativeHeight="251659264" behindDoc="0" locked="0" layoutInCell="1" allowOverlap="1" wp14:anchorId="3B597731" wp14:editId="7B755524">
+                <wp:simplePos x="0" y="0"/>
+                <wp:positionH relativeFrom="margin">
+                  <wp:align>left</wp:align>
+                </wp:positionH>
+                <wp:positionV relativeFrom="paragraph">
+                  <wp:posOffset>582295</wp:posOffset>
+                </wp:positionV>
+                <wp:extent cx="1219200" cy="914400"/>
+                <wp:effectExtent l="0" t="0" r="19050" b="19050"/>
+                <wp:wrapTopAndBottom/>
+                <wp:docPr id="3" name="Rectangle 3"/>
+                <wp:cNvGraphicFramePr/>
+                <a:graphic xmlns:a="http://schemas.openxmlformats.org/drawingml/2006/main">
+                  <a:graphicData uri="http://schemas.microsoft.com/office/word/2010/wordprocessingShape">
+                    <wps:wsp>
+                      <wps:cNvSpPr/>
+                      <wps:spPr>
+                        <a:xfrm>
+                          <a:off x="0" y="0"/>
+                          <a:ext cx="1219200" cy="914400"/>
+                        </a:xfrm>
+                        <a:prstGeom prst="rect">
+                          <a:avLst/>
+                        </a:prstGeom>
+                      </wps:spPr>
+                      <wps:style>
+                        <a:lnRef idx="2">
+                          <a:schemeClr val="accent1">
+                            <a:shade val="50000"/>
+                          </a:schemeClr>
+                        </a:lnRef>
+                        <a:fillRef idx="1">
+                          <a:schemeClr val="accent1"/>
+                        </a:fillRef>
+                        <a:effectRef idx="0">
+                          <a:schemeClr val="accent1"/>
+                        </a:effectRef>
+                        <a:fontRef idx="minor">
+                          <a:schemeClr val="lt1"/>
+                        </a:fontRef>
+                      </wps:style>
+                      <wps:txbx>
+                        <w:txbxContent>
+                          <w:p>
+                            <w:pPr>
+                              <w:jc w:val="center"/>
+                              <w:rPr>
+                                <w:rFonts w:ascii="Times New Roman" w:hAnsi="Times New Roman" w:cs="Times New Roman"/>
+                                <w:color w:val="000000" w:themeColor="text1"/>
+                                <w:sz w:val="28"/>
+                                <w:szCs w:val="28"/>
+                                <w:lang w:val="en-US"/>
+                                <w14:shadow w14:blurRad="38100" w14:dist="19050" w14:dir="2700000" w14:sx="100000" w14:sy="100000" w14:kx="0" w14:ky="0" w14:algn="tl">
+                                  <w14:schemeClr w14:val="dk1">
+                                    <w14:alpha w14:val="60000"/>
+                                  </w14:schemeClr>
+                                </w14:shadow>
+                                <w14:textOutline w14:w="0" w14:cap="flat" w14:cmpd="sng" w14:algn="ctr">
+                                  <w14:noFill/>
+                                  <w14:prstDash w14:val="solid"/>
+                                  <w14:round/>
+                                </w14:textOutline>
+                              </w:rPr>
+                            </w:pPr>
+                            <w:r>
+                              <w:rPr>
+                                <w:rFonts w:ascii="Times New Roman" w:hAnsi="Times New Roman" w:cs="Times New Roman"/>
+                                <w:color w:val="000000" w:themeColor="text1"/>
+                                <w:sz w:val="28"/>
+                                <w:szCs w:val="28"/>
+                                <w:lang w:val="en-US"/>
+                                <w14:shadow w14:blurRad="38100" w14:dist="19050" w14:dir="2700000" w14:sx="100000" w14:sy="100000" w14:kx="0" w14:ky="0" w14:algn="tl">
+                                  <w14:schemeClr w14:val="dk1">
+                                    <w14:alpha w14:val="60000"/>
+                                  </w14:schemeClr>
+                                </w14:shadow>
+                                <w14:textOutline w14:w="0" w14:cap="flat" w14:cmpd="sng" w14:algn="ctr">
+                                  <w14:noFill/>
+                                  <w14:prstDash w14:val="solid"/>
+                                  <w14:round/>
+                                </w14:textOutline>
+                              </w:rPr>
+                              <w:t>Image</w:t>
+                            </w:r>
+                            <w:r>
+                              <w:rPr>
+                                <w:rFonts w:ascii="Times New Roman" w:hAnsi="Times New Roman" w:cs="Times New Roman"/>
+                                <w:color w:val="000000" w:themeColor="text1"/>
+                                <w:sz w:val="28"/>
+                                <w:szCs w:val="28"/>
+                                <w:lang w:val="en-US"/>
+                                <w14:shadow w14:blurRad="38100" w14:dist="19050" w14:dir="2700000" w14:sx="100000" w14:sy="100000" w14:kx="0" w14:ky="0" w14:algn="tl">
+                                  <w14:schemeClr w14:val="dk1">
+                                    <w14:alpha w14:val="60000"/>
+                                  </w14:schemeClr>
+                                </w14:shadow>
+                                <w14:textOutline w14:w="0" w14:cap="flat" w14:cmpd="sng" w14:algn="ctr">
+                                  <w14:noFill/>
+                                  <w14:prstDash w14:val="solid"/>
+                                  <w14:round/>
+                                </w14:textOutline>
+                              </w:rPr>
+                              <w:t xml:space="preserve"> Segmentation</w:t>
+                            </w:r>
+                          </w:p>
+                        </w:txbxContent>
+                      </wps:txbx>
+                      <wps:bodyPr rot="0" spcFirstLastPara="0" vertOverflow="overflow" horzOverflow="overflow" vert="horz" wrap="square" lIns="91440" tIns="45720" rIns="91440" bIns="45720" numCol="1" spcCol="0" rtlCol="0" fromWordArt="0" anchor="ctr" anchorCtr="0" forceAA="0" compatLnSpc="1">
+                        <a:prstTxWarp prst="textNoShape">
+                          <a:avLst/>
+                        </a:prstTxWarp>
+                        <a:noAutofit/>
+                      </wps:bodyPr>
+                    </wps:wsp>
+                  </a:graphicData>
+                </a:graphic>
+                <wp14:sizeRelH relativeFrom="margin">
+                  <wp14:pctWidth>0</wp14:pctWidth>
+                </wp14:sizeRelH>
+              </wp:anchor>
+            </w:drawing>
+          </mc:Choice>
+          <mc:Fallback>
+            <w:pict>
+              <v:rect w14:anchorId="3B597731" id="Rectangle 3" o:spid="_x0000_s1028" style="position:absolute;left:0;text-align:left;margin-left:0;margin-top:45.85pt;width:96pt;height:1in;z-index:251659264;visibility:visible;mso-wrap-style:square;mso-width-percent:0;mso-wrap-distance-left:9pt;mso-wrap-distance-top:0;mso-wrap-distance-right:9pt;mso-wrap-distance-bottom:0;mso-position-horizontal:left;mso-position-horizontal-relative:margin;mso-position-vertical:absolute;mso-position-vertical-relative:text;mso-width-percent:0;mso-width-relative:margin;v-text-anchor:middle" o:gfxdata="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" fillcolor="#4472c4 [3204]" strokecolor="#1f3763 [1604]" strokeweight="1pt">
+                <v:textbox>
+                  <w:txbxContent>
+                    <w:p>
+                      <w:pPr>
+                        <w:jc w:val="center"/>
+                        <w:rPr>
+                          <w:rFonts w:ascii="Times New Roman" w:hAnsi="Times New Roman" w:cs="Times New Roman"/>
+                          <w:color w:val="000000" w:themeColor="text1"/>
+                          <w:sz w:val="28"/>
+                          <w:szCs w:val="28"/>
+                          <w:lang w:val="en-US"/>
+                          <w14:shadow w14:blurRad="38100" w14:dist="19050" w14:dir="2700000" w14:sx="100000" w14:sy="100000" w14:kx="0" w14:ky="0" w14:algn="tl">
+                            <w14:schemeClr w14:val="dk1">
+                              <w14:alpha w14:val="60000"/>
+                            </w14:schemeClr>
+                          </w14:shadow>
+                          <w14:textOutline w14:w="0" w14:cap="flat" w14:cmpd="sng" w14:algn="ctr">
+                            <w14:noFill/>
+                            <w14:prstDash w14:val="solid"/>
+                            <w14:round/>
+                          </w14:textOutline>
+                        </w:rPr>
+                      </w:pPr>
+                      <w:r>
+                        <w:rPr>
+                          <w:rFonts w:ascii="Times New Roman" w:hAnsi="Times New Roman" w:cs="Times New Roman"/>
+                          <w:color w:val="000000" w:themeColor="text1"/>
+                          <w:sz w:val="28"/>
+                          <w:szCs w:val="28"/>
+                          <w:lang w:val="en-US"/>
+                          <w14:shadow w14:blurRad="38100" w14:dist="19050" w14:dir="2700000" w14:sx="100000" w14:sy="100000" w14:kx="0" w14:ky="0" w14:algn="tl">
+                            <w14:schemeClr w14:val="dk1">
+                              <w14:alpha w14:val="60000"/>
+                            </w14:schemeClr>
+                          </w14:shadow>
+                          <w14:textOutline w14:w="0" w14:cap="flat" w14:cmpd="sng" w14:algn="ctr">
+                            <w14:noFill/>
+                            <w14:prstDash w14:val="solid"/>
+                            <w14:round/>
+                          </w14:textOutline>
+                        </w:rPr>
+                        <w:t>Image</w:t>
+                      </w:r>
+                      <w:r>
+                        <w:rPr>
+                          <w:rFonts w:ascii="Times New Roman" w:hAnsi="Times New Roman" w:cs="Times New Roman"/>
+                          <w:color w:val="000000" w:themeColor="text1"/>
+                          <w:sz w:val="28"/>
+                          <w:szCs w:val="28"/>
+                          <w:lang w:val="en-US"/>
+                          <w14:shadow w14:blurRad="38100" w14:dist="19050" w14:dir="2700000" w14:sx="100000" w14:sy="100000" w14:kx="0" w14:ky="0" w14:algn="tl">
+                            <w14:schemeClr w14:val="dk1">
+                              <w14:alpha w14:val="60000"/>
+                            </w14:schemeClr>
+                          </w14:shadow>
+                          <w14:textOutline w14:w="0" w14:cap="flat" w14:cmpd="sng" w14:algn="ctr">
+                            <w14:noFill/>
+                            <w14:prstDash w14:val="solid"/>
+                            <w14:round/>
+                          </w14:textOutline>
+                        </w:rPr>
+                        <w:t xml:space="preserve"> Segmentation</w:t>
+                      </w:r>
+                    </w:p>
+                  </w:txbxContent>
+                </v:textbox>
+                <w10:wrap type="topAndBottom" anchorx="margin"/>
+              </v:rect>
+            </w:pict>
+          </mc:Fallback>
+        </mc:AlternateContent>
+      </w:r>
+      <w:r>
+        <w:rPr>
+          <w:rFonts w:ascii="Times New Roman" w:hAnsi="Times New Roman"/>
+          <w:b/>
+          <w:sz w:val="24"/>
+          <w:szCs w:val="24"/>
+          <w:lang w:val="en-US"/>
+        </w:rPr>
+        <mc:AlternateContent>
+          <mc:Choice Requires="wps">
+            <w:drawing>
+              <wp:anchor distT="0" distB="0" distL="114300" distR="114300" simplePos="0" relativeHeight="251662336" behindDoc="0" locked="0" layoutInCell="1" allowOverlap="1" wp14:anchorId="3D1CBF4C" wp14:editId="23BC4641">
+                <wp:simplePos x="0" y="0"/>
+                <wp:positionH relativeFrom="margin">
+                  <wp:posOffset>3267075</wp:posOffset>
+                </wp:positionH>
+                <wp:positionV relativeFrom="paragraph">
+                  <wp:posOffset>582295</wp:posOffset>
+                </wp:positionV>
+                <wp:extent cx="914400" cy="914400"/>
+                <wp:effectExtent l="0" t="0" r="19050" b="19050"/>
+                <wp:wrapTopAndBottom/>
+                <wp:docPr id="5" name="Rectangle 5"/>
+                <wp:cNvGraphicFramePr/>
+                <a:graphic xmlns:a="http://schemas.openxmlformats.org/drawingml/2006/main">
+                  <a:graphicData uri="http://schemas.microsoft.com/office/word/2010/wordprocessingShape">
+                    <wps:wsp>
+                      <wps:cNvSpPr/>
+                      <wps:spPr>
+                        <a:xfrm>
+                          <a:off x="0" y="0"/>
+                          <a:ext cx="914400" cy="914400"/>
+                        </a:xfrm>
+                        <a:prstGeom prst="rect">
+                          <a:avLst/>
+                        </a:prstGeom>
+                      </wps:spPr>
+                      <wps:style>
+                        <a:lnRef idx="2">
+                          <a:schemeClr val="accent1">
+                            <a:shade val="50000"/>
+                          </a:schemeClr>
+                        </a:lnRef>
+                        <a:fillRef idx="1">
+                          <a:schemeClr val="accent1"/>
+                        </a:fillRef>
+                        <a:effectRef idx="0">
+                          <a:schemeClr val="accent1"/>
+                        </a:effectRef>
+                        <a:fontRef idx="minor">
+                          <a:schemeClr val="lt1"/>
+                        </a:fontRef>
+                      </wps:style>
+                      <wps:txbx>
+                        <w:txbxContent>
+                          <w:p>
+                            <w:pPr>
+                              <w:jc w:val="center"/>
+                              <w:rPr>
+                                <w:rFonts w:ascii="Times New Roman" w:hAnsi="Times New Roman" w:cs="Times New Roman"/>
+                                <w:color w:val="000000" w:themeColor="text1"/>
+                                <w:sz w:val="28"/>
+                                <w:szCs w:val="28"/>
+                                <w:lang w:val="en-US"/>
+                                <w14:shadow w14:blurRad="38100" w14:dist="19050" w14:dir="2700000" w14:sx="100000" w14:sy="100000" w14:kx="0" w14:ky="0" w14:algn="tl">
+                                  <w14:schemeClr w14:val="dk1">
+                                    <w14:alpha w14:val="60000"/>
+                                  </w14:schemeClr>
+                                </w14:shadow>
+                                <w14:textOutline w14:w="0" w14:cap="flat" w14:cmpd="sng" w14:algn="ctr">
+                                  <w14:noFill/>
+                                  <w14:prstDash w14:val="solid"/>
+                                  <w14:round/>
+                                </w14:textOutline>
+                              </w:rPr>
+                            </w:pPr>
+                            <w:r>
+                              <w:rPr>
+                                <w:rFonts w:ascii="Times New Roman" w:hAnsi="Times New Roman" w:cs="Times New Roman"/>
+                                <w:color w:val="000000" w:themeColor="text1"/>
+                                <w:sz w:val="28"/>
+                                <w:szCs w:val="28"/>
+                                <w:lang w:val="en-US"/>
+                                <w14:shadow w14:blurRad="38100" w14:dist="19050" w14:dir="2700000" w14:sx="100000" w14:sy="100000" w14:kx="0" w14:ky="0" w14:algn="tl">
+                                  <w14:schemeClr w14:val="dk1">
+                                    <w14:alpha w14:val="60000"/>
+                                  </w14:schemeClr>
+                                </w14:shadow>
+                                <w14:textOutline w14:w="0" w14:cap="flat" w14:cmpd="sng" w14:algn="ctr">
+                                  <w14:noFill/>
+                                  <w14:prstDash w14:val="solid"/>
+                                  <w14:round/>
+                                </w14:textOutline>
+                              </w:rPr>
+                              <w:t>Neural Network</w:t>
+                            </w:r>
+                          </w:p>
+                        </w:txbxContent>
+                      </wps:txbx>
+                      <wps:bodyPr rot="0" spcFirstLastPara="0" vertOverflow="overflow" horzOverflow="overflow" vert="horz" wrap="square" lIns="91440" tIns="45720" rIns="91440" bIns="45720" numCol="1" spcCol="0" rtlCol="0" fromWordArt="0" anchor="ctr" anchorCtr="0" forceAA="0" compatLnSpc="1">
+                        <a:prstTxWarp prst="textNoShape">
+                          <a:avLst/>
+                        </a:prstTxWarp>
+                        <a:noAutofit/>
+                      </wps:bodyPr>
+                    </wps:wsp>
+                  </a:graphicData>
+                </a:graphic>
+              </wp:anchor>
+            </w:drawing>
+          </mc:Choice>
+          <mc:Fallback>
+            <w:pict>
+              <v:rect w14:anchorId="3D1CBF4C" id="Rectangle 5" o:spid="_x0000_s1029" style="position:absolute;left:0;text-align:left;margin-left:257.25pt;margin-top:45.85pt;width:1in;height:1in;z-index:251662336;visibility:visible;mso-wrap-style:square;mso-wrap-distance-left:9pt;mso-wrap-distance-top:0;mso-wrap-distance-right:9pt;mso-wrap-distance-bottom:0;mso-position-horizontal:absolute;mso-position-horizontal-relative:margin;mso-position-vertical:absolute;mso-position-vertical-relative:text;v-text-anchor:middle" o:gfxdata="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" fillcolor="#4472c4 [3204]" strokecolor="#1f3763 [1604]" strokeweight="1pt">
+                <v:textbox>
+                  <w:txbxContent>
+                    <w:p>
+                      <w:pPr>
+                        <w:jc w:val="center"/>
+                        <w:rPr>
+                          <w:rFonts w:ascii="Times New Roman" w:hAnsi="Times New Roman" w:cs="Times New Roman"/>
+                          <w:color w:val="000000" w:themeColor="text1"/>
+                          <w:sz w:val="28"/>
+                          <w:szCs w:val="28"/>
+                          <w:lang w:val="en-US"/>
+                          <w14:shadow w14:blurRad="38100" w14:dist="19050" w14:dir="2700000" w14:sx="100000" w14:sy="100000" w14:kx="0" w14:ky="0" w14:algn="tl">
+                            <w14:schemeClr w14:val="dk1">
+                              <w14:alpha w14:val="60000"/>
+                            </w14:schemeClr>
+                          </w14:shadow>
+                          <w14:textOutline w14:w="0" w14:cap="flat" w14:cmpd="sng" w14:algn="ctr">
+                            <w14:noFill/>
+                            <w14:prstDash w14:val="solid"/>
+                            <w14:round/>
+                          </w14:textOutline>
+                        </w:rPr>
+                      </w:pPr>
+                      <w:r>
+                        <w:rPr>
+                          <w:rFonts w:ascii="Times New Roman" w:hAnsi="Times New Roman" w:cs="Times New Roman"/>
+                          <w:color w:val="000000" w:themeColor="text1"/>
+                          <w:sz w:val="28"/>
+                          <w:szCs w:val="28"/>
+                          <w:lang w:val="en-US"/>
+                          <w14:shadow w14:blurRad="38100" w14:dist="19050" w14:dir="2700000" w14:sx="100000" w14:sy="100000" w14:kx="0" w14:ky="0" w14:algn="tl">
+                            <w14:schemeClr w14:val="dk1">
+                              <w14:alpha w14:val="60000"/>
+                            </w14:schemeClr>
+                          </w14:shadow>
+                          <w14:textOutline w14:w="0" w14:cap="flat" w14:cmpd="sng" w14:algn="ctr">
+                            <w14:noFill/>
+                            <w14:prstDash w14:val="solid"/>
+                            <w14:round/>
+                          </w14:textOutline>
+                        </w:rPr>
+                        <w:t>Neural Network</w:t>
+                      </w:r>
+                    </w:p>
+                  </w:txbxContent>
+                </v:textbox>
+                <w10:wrap type="topAndBottom" anchorx="margin"/>
+              </v:rect>
+            </w:pict>
+          </mc:Fallback>
+        </mc:AlternateContent>
+      </w:r>
+      <w:r>
+        <w:rPr>
+          <w:rFonts w:ascii="Times New Roman" w:hAnsi="Times New Roman"/>
+          <w:b/>
+          <w:sz w:val="24"/>
+          <w:szCs w:val="24"/>
+          <w:lang w:val="en-US"/>
+        </w:rPr>
+        <w:t>Methods</w:t>
       </w:r>
     </w:p>
     <w:p>
@@ -557,12 +1576,143 @@
       <w:r>
         <w:rPr>
           <w:rFonts w:ascii="Times New Roman" w:hAnsi="Times New Roman"/>
-          <w:b/>
-          <w:sz w:val="24"/>
-          <w:szCs w:val="24"/>
-          <w:lang w:val="en-US"/>
-        </w:rPr>
-        <w:t>Methods</w:t>
+          <w:sz w:val="24"/>
+          <w:szCs w:val="24"/>
+          <w:lang w:val="en-US"/>
+        </w:rPr>
+        <w:lastRenderedPageBreak/>
+        <w:t xml:space="preserve">The main data manipulation method would consist in employing various Python scripts using different specialized modules </w:t>
+      </w:r>
+      <w:r>
+        <w:rPr>
+          <w:rFonts w:ascii="Times New Roman" w:hAnsi="Times New Roman"/>
+          <w:sz w:val="24"/>
+          <w:szCs w:val="24"/>
+          <w:lang w:val="en-US"/>
+        </w:rPr>
+        <w:t>for</w:t>
+      </w:r>
+      <w:r>
+        <w:rPr>
+          <w:rFonts w:ascii="Times New Roman" w:hAnsi="Times New Roman"/>
+          <w:sz w:val="24"/>
+          <w:szCs w:val="24"/>
+          <w:lang w:val="en-US"/>
+        </w:rPr>
+        <w:t xml:space="preserve"> computer vision and machine learning. </w:t>
+      </w:r>
+      <w:r>
+        <w:rPr>
+          <w:rFonts w:ascii="Times New Roman" w:hAnsi="Times New Roman"/>
+          <w:sz w:val="24"/>
+          <w:szCs w:val="24"/>
+          <w:lang w:val="en-US"/>
+        </w:rPr>
+        <w:t xml:space="preserve">Some potential approaches for image segmentation are HSV-based segmentation or motion-based segmentation. Feature extraction </w:t>
+      </w:r>
+      <w:r>
+        <w:rPr>
+          <w:rFonts w:ascii="Times New Roman" w:hAnsi="Times New Roman"/>
+          <w:sz w:val="24"/>
+          <w:szCs w:val="24"/>
+          <w:lang w:val="en-US"/>
+        </w:rPr>
+        <w:t>could be used with techniques described in</w:t>
+      </w:r>
+      <w:r>
+        <w:rPr>
+          <w:rFonts w:ascii="Times New Roman" w:hAnsi="Times New Roman"/>
+          <w:iCs/>
+          <w:sz w:val="24"/>
+          <w:szCs w:val="24"/>
+          <w:lang w:val="en-US"/>
+        </w:rPr>
+        <w:t xml:space="preserve"> [3]</w:t>
+      </w:r>
+      <w:r>
+        <w:rPr>
+          <w:rFonts w:ascii="Times New Roman" w:hAnsi="Times New Roman"/>
+          <w:iCs/>
+          <w:sz w:val="24"/>
+          <w:szCs w:val="24"/>
+          <w:lang w:val="en-US"/>
+        </w:rPr>
+        <w:t xml:space="preserve"> and [4]</w:t>
+      </w:r>
+      <w:r>
+        <w:rPr>
+          <w:rFonts w:ascii="Times New Roman" w:hAnsi="Times New Roman"/>
+          <w:iCs/>
+          <w:sz w:val="24"/>
+          <w:szCs w:val="24"/>
+          <w:lang w:val="en-US"/>
+        </w:rPr>
+        <w:t xml:space="preserve"> such as </w:t>
+      </w:r>
+      <w:r>
+        <w:rPr>
+          <w:rFonts w:ascii="Times New Roman" w:hAnsi="Times New Roman"/>
+          <w:iCs/>
+          <w:sz w:val="24"/>
+          <w:szCs w:val="24"/>
+          <w:lang w:val="en-US"/>
+        </w:rPr>
+        <w:t>part-based</w:t>
+      </w:r>
+      <w:r>
+        <w:rPr>
+          <w:rFonts w:ascii="Times New Roman" w:hAnsi="Times New Roman"/>
+          <w:iCs/>
+          <w:sz w:val="24"/>
+          <w:szCs w:val="24"/>
+          <w:lang w:val="en-US"/>
+        </w:rPr>
+        <w:t xml:space="preserve"> models or kinematic models</w:t>
+      </w:r>
+      <w:r>
+        <w:rPr>
+          <w:rFonts w:ascii="Times New Roman" w:hAnsi="Times New Roman"/>
+          <w:sz w:val="24"/>
+          <w:szCs w:val="24"/>
+          <w:lang w:val="en-US"/>
+        </w:rPr>
+        <w:t xml:space="preserve">. The machine learning part would be handled by </w:t>
+      </w:r>
+      <w:r>
+        <w:rPr>
+          <w:rFonts w:ascii="Times New Roman" w:hAnsi="Times New Roman"/>
+          <w:sz w:val="24"/>
+          <w:szCs w:val="24"/>
+          <w:lang w:val="en-US"/>
+        </w:rPr>
+        <w:t>a neural network architecture, including deep convolutional networks and potentially recurrent networks</w:t>
+      </w:r>
+      <w:r>
+        <w:rPr>
+          <w:rFonts w:ascii="Times New Roman" w:hAnsi="Times New Roman"/>
+          <w:sz w:val="24"/>
+          <w:szCs w:val="24"/>
+          <w:lang w:val="en-US"/>
+        </w:rPr>
+        <w:t>.</w:t>
+      </w:r>
+      <w:r>
+        <w:rPr>
+          <w:rFonts w:ascii="Times New Roman" w:hAnsi="Times New Roman"/>
+          <w:sz w:val="24"/>
+          <w:szCs w:val="24"/>
+          <w:lang w:val="en-US"/>
+        </w:rPr>
+        <w:t xml:space="preserve"> </w:t>
+      </w:r>
+      <w:r>
+        <w:rPr>
+          <w:rFonts w:ascii="Times New Roman" w:hAnsi="Times New Roman"/>
+          <w:sz w:val="24"/>
+          <w:szCs w:val="24"/>
+          <w:lang w:val="en-US"/>
+        </w:rPr>
+        <w:t>Finally, the classification would be complete which will in turn allow for a rigorous analysis of the results.</w:t>
       </w:r>
     </w:p>
     <w:p>
@@ -570,6 +1720,7 @@
         <w:jc w:val="both"/>
         <w:rPr>
           <w:rFonts w:ascii="Times New Roman" w:hAnsi="Times New Roman"/>
+          <w:b/>
           <w:sz w:val="24"/>
           <w:szCs w:val="24"/>
           <w:lang w:val="en-US"/>
@@ -578,248 +1729,12 @@
       <w:r>
         <w:rPr>
           <w:rFonts w:ascii="Times New Roman" w:hAnsi="Times New Roman"/>
-          <w:sz w:val="24"/>
-          <w:szCs w:val="24"/>
-          <w:lang w:val="en-US"/>
-        </w:rPr>
-        <w:t xml:space="preserve">The main data manipulation method would consist in employing various Python scripts using different specialized modules </w:t>
-      </w:r>
-      <w:r>
-        <w:rPr>
-          <w:rFonts w:ascii="Times New Roman" w:hAnsi="Times New Roman"/>
-          <w:sz w:val="24"/>
-          <w:szCs w:val="24"/>
-          <w:lang w:val="en-US"/>
-        </w:rPr>
-        <w:t>for</w:t>
-      </w:r>
-      <w:r>
-        <w:rPr>
-          <w:rFonts w:ascii="Times New Roman" w:hAnsi="Times New Roman"/>
-          <w:sz w:val="24"/>
-          <w:szCs w:val="24"/>
-          <w:lang w:val="en-US"/>
-        </w:rPr>
-        <w:t xml:space="preserve"> computer vision and machine learning. For image segmentation and feature detection, the</w:t>
-      </w:r>
-      <w:r>
-        <w:rPr>
-          <w:rFonts w:ascii="Times New Roman" w:hAnsi="Times New Roman"/>
-          <w:sz w:val="24"/>
-          <w:szCs w:val="24"/>
-          <w:lang w:val="en-US"/>
-        </w:rPr>
-        <w:t xml:space="preserve"> modules </w:t>
-      </w:r>
-      <w:r>
-        <w:rPr>
-          <w:rFonts w:ascii="Times New Roman" w:hAnsi="Times New Roman"/>
-          <w:sz w:val="24"/>
-          <w:szCs w:val="24"/>
-          <w:lang w:val="en-US"/>
-        </w:rPr>
-        <w:t>cv2</w:t>
-      </w:r>
-      <w:r>
-        <w:rPr>
-          <w:rFonts w:ascii="Times New Roman" w:hAnsi="Times New Roman"/>
-          <w:sz w:val="24"/>
-          <w:szCs w:val="24"/>
-          <w:lang w:val="en-US"/>
-        </w:rPr>
-        <w:t>, XX</w:t>
-      </w:r>
-      <w:r>
-        <w:rPr>
-          <w:rFonts w:ascii="Times New Roman" w:hAnsi="Times New Roman"/>
-          <w:sz w:val="24"/>
-          <w:szCs w:val="24"/>
-          <w:lang w:val="en-US"/>
-        </w:rPr>
-        <w:t xml:space="preserve"> could be used with techniques described in</w:t>
-      </w:r>
-      <w:r>
-        <w:rPr>
-          <w:rFonts w:ascii="Times New Roman" w:hAnsi="Times New Roman"/>
-          <w:iCs/>
-          <w:sz w:val="24"/>
-          <w:szCs w:val="24"/>
-          <w:lang w:val="en-US"/>
-        </w:rPr>
-        <w:t xml:space="preserve"> [3]</w:t>
-      </w:r>
-      <w:r>
-        <w:rPr>
-          <w:rFonts w:ascii="Times New Roman" w:hAnsi="Times New Roman"/>
-          <w:iCs/>
-          <w:sz w:val="24"/>
-          <w:szCs w:val="24"/>
-          <w:lang w:val="en-US"/>
-        </w:rPr>
-        <w:t xml:space="preserve"> and [4]</w:t>
-      </w:r>
-      <w:r>
-        <w:rPr>
-          <w:rFonts w:ascii="Times New Roman" w:hAnsi="Times New Roman"/>
-          <w:iCs/>
-          <w:sz w:val="24"/>
-          <w:szCs w:val="24"/>
-          <w:lang w:val="en-US"/>
-        </w:rPr>
-        <w:t xml:space="preserve"> such as </w:t>
-      </w:r>
-      <w:r>
-        <w:rPr>
-          <w:rFonts w:ascii="Times New Roman" w:hAnsi="Times New Roman"/>
-          <w:iCs/>
-          <w:sz w:val="24"/>
-          <w:szCs w:val="24"/>
-          <w:lang w:val="en-US"/>
-        </w:rPr>
-        <w:t>part-based</w:t>
-      </w:r>
-      <w:r>
-        <w:rPr>
-          <w:rFonts w:ascii="Times New Roman" w:hAnsi="Times New Roman"/>
-          <w:iCs/>
-          <w:sz w:val="24"/>
-          <w:szCs w:val="24"/>
-          <w:lang w:val="en-US"/>
-        </w:rPr>
-        <w:t xml:space="preserve"> models or kinematic models</w:t>
-      </w:r>
-      <w:r>
-        <w:rPr>
-          <w:rFonts w:ascii="Times New Roman" w:hAnsi="Times New Roman"/>
-          <w:sz w:val="24"/>
-          <w:szCs w:val="24"/>
-          <w:lang w:val="en-US"/>
-        </w:rPr>
-        <w:t xml:space="preserve">. The machine learning </w:t>
-      </w:r>
-      <w:r>
-        <w:rPr>
-          <w:rFonts w:ascii="Times New Roman" w:hAnsi="Times New Roman"/>
-          <w:sz w:val="24"/>
-          <w:szCs w:val="24"/>
-          <w:lang w:val="en-US"/>
-        </w:rPr>
-        <w:lastRenderedPageBreak/>
-        <w:t xml:space="preserve">part would be handled by the </w:t>
-      </w:r>
-      <w:proofErr w:type="spellStart"/>
-      <w:r>
-        <w:rPr>
-          <w:rFonts w:ascii="Times New Roman" w:hAnsi="Times New Roman"/>
-          <w:sz w:val="24"/>
-          <w:szCs w:val="24"/>
-          <w:lang w:val="en-US"/>
-        </w:rPr>
-        <w:t>numPy</w:t>
-      </w:r>
-      <w:proofErr w:type="spellEnd"/>
-      <w:r>
-        <w:rPr>
-          <w:rFonts w:ascii="Times New Roman" w:hAnsi="Times New Roman"/>
-          <w:sz w:val="24"/>
-          <w:szCs w:val="24"/>
-          <w:lang w:val="en-US"/>
-        </w:rPr>
-        <w:t xml:space="preserve">, </w:t>
-      </w:r>
-      <w:proofErr w:type="spellStart"/>
-      <w:r>
-        <w:rPr>
-          <w:rFonts w:ascii="Times New Roman" w:hAnsi="Times New Roman"/>
-          <w:sz w:val="24"/>
-          <w:szCs w:val="24"/>
-          <w:lang w:val="en-US"/>
-        </w:rPr>
-        <w:t>scipy</w:t>
-      </w:r>
-      <w:proofErr w:type="spellEnd"/>
-      <w:r>
-        <w:rPr>
-          <w:rFonts w:ascii="Times New Roman" w:hAnsi="Times New Roman"/>
-          <w:sz w:val="24"/>
-          <w:szCs w:val="24"/>
-          <w:lang w:val="en-US"/>
-        </w:rPr>
-        <w:t xml:space="preserve">, </w:t>
-      </w:r>
-      <w:proofErr w:type="spellStart"/>
-      <w:r>
-        <w:rPr>
-          <w:rFonts w:ascii="Times New Roman" w:hAnsi="Times New Roman"/>
-          <w:sz w:val="24"/>
-          <w:szCs w:val="24"/>
-          <w:lang w:val="en-US"/>
-        </w:rPr>
-        <w:t>scikit</w:t>
-      </w:r>
-      <w:proofErr w:type="spellEnd"/>
-      <w:r>
-        <w:rPr>
-          <w:rFonts w:ascii="Times New Roman" w:hAnsi="Times New Roman"/>
-          <w:sz w:val="24"/>
-          <w:szCs w:val="24"/>
-          <w:lang w:val="en-US"/>
-        </w:rPr>
-        <w:t xml:space="preserve">, </w:t>
-      </w:r>
-      <w:r>
-        <w:rPr>
-          <w:rFonts w:ascii="Times New Roman" w:hAnsi="Times New Roman"/>
-          <w:sz w:val="24"/>
-          <w:szCs w:val="24"/>
-          <w:lang w:val="en-US"/>
-        </w:rPr>
-        <w:t>XX module</w:t>
-      </w:r>
-      <w:r>
-        <w:rPr>
-          <w:rFonts w:ascii="Times New Roman" w:hAnsi="Times New Roman"/>
-          <w:sz w:val="24"/>
-          <w:szCs w:val="24"/>
-          <w:lang w:val="en-US"/>
-        </w:rPr>
-        <w:t>s</w:t>
-      </w:r>
-      <w:r>
-        <w:rPr>
-          <w:rFonts w:ascii="Times New Roman" w:hAnsi="Times New Roman"/>
-          <w:sz w:val="24"/>
-          <w:szCs w:val="24"/>
-          <w:lang w:val="en-US"/>
-        </w:rPr>
-        <w:t xml:space="preserve"> using algorithms such as XX.</w:t>
-      </w:r>
-      <w:r>
-        <w:rPr>
-          <w:rFonts w:ascii="Times New Roman" w:hAnsi="Times New Roman"/>
-          <w:sz w:val="24"/>
-          <w:szCs w:val="24"/>
-          <w:lang w:val="en-US"/>
-        </w:rPr>
-        <w:t xml:space="preserve"> Finally, the analysis would be plotted out using </w:t>
-      </w:r>
-      <w:r>
-        <w:rPr>
-          <w:rFonts w:ascii="Times New Roman" w:hAnsi="Times New Roman"/>
-          <w:sz w:val="24"/>
-          <w:szCs w:val="24"/>
-          <w:lang w:val="en-US"/>
-        </w:rPr>
-        <w:t xml:space="preserve">matplotlib, </w:t>
-      </w:r>
-      <w:r>
-        <w:rPr>
-          <w:rFonts w:ascii="Times New Roman" w:hAnsi="Times New Roman"/>
-          <w:sz w:val="24"/>
-          <w:szCs w:val="24"/>
-          <w:lang w:val="en-US"/>
-        </w:rPr>
-        <w:t>XX.</w:t>
+          <w:b/>
+          <w:sz w:val="24"/>
+          <w:szCs w:val="24"/>
+          <w:lang w:val="en-US"/>
+        </w:rPr>
+        <w:t>Relevant courses</w:t>
       </w:r>
     </w:p>
     <w:p>
@@ -827,8 +1742,6 @@
         <w:jc w:val="both"/>
         <w:rPr>
           <w:rFonts w:ascii="Times New Roman" w:hAnsi="Times New Roman"/>
-          <w:i/>
-          <w:iCs/>
           <w:sz w:val="24"/>
           <w:szCs w:val="24"/>
           <w:lang w:val="en-US"/>
@@ -837,13 +1750,20 @@
       <w:r>
         <w:rPr>
           <w:rFonts w:ascii="Times New Roman" w:hAnsi="Times New Roman"/>
-          <w:i/>
-          <w:iCs/>
-          <w:sz w:val="24"/>
-          <w:szCs w:val="24"/>
-          <w:lang w:val="en-US"/>
-        </w:rPr>
-        <w:t>(Is it ok for this to be more concrete or should I do it more abstract?)</w:t>
+          <w:sz w:val="24"/>
+          <w:szCs w:val="24"/>
+          <w:lang w:val="en-US"/>
+        </w:rPr>
+        <w:t>1TD396</w:t>
+      </w:r>
+      <w:r>
+        <w:rPr>
+          <w:rFonts w:ascii="Times New Roman" w:hAnsi="Times New Roman"/>
+          <w:sz w:val="24"/>
+          <w:szCs w:val="24"/>
+          <w:lang w:val="en-US"/>
+        </w:rPr>
+        <w:t xml:space="preserve"> – Computer Assisted Image Analysis I</w:t>
       </w:r>
     </w:p>
     <w:p>
@@ -851,7 +1771,6 @@
         <w:jc w:val="both"/>
         <w:rPr>
           <w:rFonts w:ascii="Times New Roman" w:hAnsi="Times New Roman"/>
-          <w:b/>
           <w:sz w:val="24"/>
           <w:szCs w:val="24"/>
           <w:lang w:val="en-US"/>
@@ -860,12 +1779,20 @@
       <w:r>
         <w:rPr>
           <w:rFonts w:ascii="Times New Roman" w:hAnsi="Times New Roman"/>
-          <w:b/>
-          <w:sz w:val="24"/>
-          <w:szCs w:val="24"/>
-          <w:lang w:val="en-US"/>
-        </w:rPr>
-        <w:t>Relevant courses</w:t>
+          <w:sz w:val="24"/>
+          <w:szCs w:val="24"/>
+          <w:lang w:val="en-US"/>
+        </w:rPr>
+        <w:t>1MD032</w:t>
+      </w:r>
+      <w:r>
+        <w:rPr>
+          <w:rFonts w:ascii="Times New Roman" w:hAnsi="Times New Roman"/>
+          <w:sz w:val="24"/>
+          <w:szCs w:val="24"/>
+          <w:lang w:val="en-US"/>
+        </w:rPr>
+        <w:t xml:space="preserve"> – Intelligent Interactive Systems</w:t>
       </w:r>
     </w:p>
     <w:p>
@@ -885,16 +1812,16 @@
           <w:szCs w:val="24"/>
           <w:lang w:val="en-US"/>
         </w:rPr>
-        <w:t>1TD396</w:t>
-      </w:r>
-      <w:r>
-        <w:rPr>
-          <w:rFonts w:ascii="Times New Roman" w:hAnsi="Times New Roman"/>
-          <w:sz w:val="24"/>
-          <w:szCs w:val="24"/>
-          <w:lang w:val="en-US"/>
-        </w:rPr>
-        <w:t xml:space="preserve"> – Computer Assisted Image Analysis I</w:t>
+        <w:t>1DT012</w:t>
+      </w:r>
+      <w:r>
+        <w:rPr>
+          <w:rFonts w:ascii="Times New Roman" w:hAnsi="Times New Roman"/>
+          <w:sz w:val="24"/>
+          <w:szCs w:val="24"/>
+          <w:lang w:val="en-US"/>
+        </w:rPr>
+        <w:t xml:space="preserve"> – IT and Society </w:t>
       </w:r>
     </w:p>
     <w:p>
@@ -910,20 +1837,12 @@
       <w:r>
         <w:rPr>
           <w:rFonts w:ascii="Times New Roman" w:hAnsi="Times New Roman"/>
-          <w:sz w:val="24"/>
-          <w:szCs w:val="24"/>
-          <w:lang w:val="en-US"/>
-        </w:rPr>
-        <w:t>1MD032</w:t>
-      </w:r>
-      <w:r>
-        <w:rPr>
-          <w:rFonts w:ascii="Times New Roman" w:hAnsi="Times New Roman"/>
-          <w:sz w:val="24"/>
-          <w:szCs w:val="24"/>
-          <w:lang w:val="en-US"/>
-        </w:rPr>
-        <w:t xml:space="preserve"> – Intelligent Interactive Systems</w:t>
+          <w:b/>
+          <w:sz w:val="24"/>
+          <w:szCs w:val="24"/>
+          <w:lang w:val="en-US"/>
+        </w:rPr>
+        <w:t>Delimitations</w:t>
       </w:r>
     </w:p>
     <w:p>
@@ -943,16 +1862,52 @@
           <w:szCs w:val="24"/>
           <w:lang w:val="en-US"/>
         </w:rPr>
-        <w:t>1DT012</w:t>
-      </w:r>
-      <w:r>
-        <w:rPr>
-          <w:rFonts w:ascii="Times New Roman" w:hAnsi="Times New Roman"/>
-          <w:sz w:val="24"/>
-          <w:szCs w:val="24"/>
-          <w:lang w:val="en-US"/>
-        </w:rPr>
-        <w:t xml:space="preserve"> – IT and Society (?)</w:t>
+        <w:t>The thesis does not aim to provide a state-of-the-art method of either feature extraction or emotional affect inference from video feeds, but rather study various methods of doing the above mentioned and comparing accuracies</w:t>
+      </w:r>
+      <w:r>
+        <w:rPr>
+          <w:rFonts w:ascii="Times New Roman" w:hAnsi="Times New Roman"/>
+          <w:sz w:val="24"/>
+          <w:szCs w:val="24"/>
+          <w:lang w:val="en-US"/>
+        </w:rPr>
+        <w:t xml:space="preserve"> and feasibility</w:t>
+      </w:r>
+      <w:r>
+        <w:rPr>
+          <w:rFonts w:ascii="Times New Roman" w:hAnsi="Times New Roman"/>
+          <w:sz w:val="24"/>
+          <w:szCs w:val="24"/>
+          <w:lang w:val="en-US"/>
+        </w:rPr>
+        <w:t>.</w:t>
+      </w:r>
+      <w:r>
+        <w:rPr>
+          <w:rFonts w:ascii="Times New Roman" w:hAnsi="Times New Roman"/>
+          <w:sz w:val="24"/>
+          <w:szCs w:val="24"/>
+          <w:lang w:val="en-US"/>
+        </w:rPr>
+        <w:t xml:space="preserve"> The project is not meant to go over the integration of the methods in real-life robots. The study of the time and resource efficiency of various algorithms could be considered if </w:t>
+      </w:r>
+      <w:r>
+        <w:rPr>
+          <w:rFonts w:ascii="Times New Roman" w:hAnsi="Times New Roman"/>
+          <w:sz w:val="24"/>
+          <w:szCs w:val="24"/>
+          <w:lang w:val="en-US"/>
+        </w:rPr>
+        <w:t>time allows it</w:t>
+      </w:r>
+      <w:r>
+        <w:rPr>
+          <w:rFonts w:ascii="Times New Roman" w:hAnsi="Times New Roman"/>
+          <w:sz w:val="24"/>
+          <w:szCs w:val="24"/>
+          <w:lang w:val="en-US"/>
+        </w:rPr>
+        <w:t>.</w:t>
       </w:r>
     </w:p>
     <w:p>
@@ -960,6 +1915,7 @@
         <w:jc w:val="both"/>
         <w:rPr>
           <w:rFonts w:ascii="Times New Roman" w:hAnsi="Times New Roman"/>
+          <w:b/>
           <w:sz w:val="24"/>
           <w:szCs w:val="24"/>
           <w:lang w:val="en-US"/>
@@ -973,7 +1929,7 @@
           <w:szCs w:val="24"/>
           <w:lang w:val="en-US"/>
         </w:rPr>
-        <w:t>Delimitations</w:t>
+        <w:t>Time plan</w:t>
       </w:r>
     </w:p>
     <w:p>
@@ -981,6 +1937,7 @@
         <w:jc w:val="both"/>
         <w:rPr>
           <w:rFonts w:ascii="Times New Roman" w:hAnsi="Times New Roman"/>
+          <w:bCs/>
           <w:sz w:val="24"/>
           <w:szCs w:val="24"/>
           <w:lang w:val="en-US"/>
@@ -989,56 +1946,52 @@
       <w:r>
         <w:rPr>
           <w:rFonts w:ascii="Times New Roman" w:hAnsi="Times New Roman"/>
-          <w:sz w:val="24"/>
-          <w:szCs w:val="24"/>
-          <w:lang w:val="en-US"/>
-        </w:rPr>
-        <w:t>The thesis does not aim to provide a state-of-the-art method of either feature extraction or emotional affect inference from video feeds, but rather study various methods of doing the above mentioned and comparing accuracies</w:t>
-      </w:r>
-      <w:r>
-        <w:rPr>
-          <w:rFonts w:ascii="Times New Roman" w:hAnsi="Times New Roman"/>
-          <w:sz w:val="24"/>
-          <w:szCs w:val="24"/>
-          <w:lang w:val="en-US"/>
-        </w:rPr>
-        <w:t xml:space="preserve"> and feasibility</w:t>
-      </w:r>
-      <w:r>
-        <w:rPr>
-          <w:rFonts w:ascii="Times New Roman" w:hAnsi="Times New Roman"/>
-          <w:sz w:val="24"/>
-          <w:szCs w:val="24"/>
-          <w:lang w:val="en-US"/>
-        </w:rPr>
-        <w:t>.</w:t>
-      </w:r>
-      <w:r>
-        <w:rPr>
-          <w:rFonts w:ascii="Times New Roman" w:hAnsi="Times New Roman"/>
-          <w:sz w:val="24"/>
-          <w:szCs w:val="24"/>
-          <w:lang w:val="en-US"/>
-        </w:rPr>
-        <w:t xml:space="preserve"> The project is not meant to go over the integration of the methods in real-life robots. The study of the time and resource efficiency of various algorithms could be considered if </w:t>
-      </w:r>
-      <w:r>
-        <w:rPr>
-          <w:rFonts w:ascii="Times New Roman" w:hAnsi="Times New Roman"/>
-          <w:sz w:val="24"/>
-          <w:szCs w:val="24"/>
-          <w:lang w:val="en-US"/>
-        </w:rPr>
-        <w:t>time allows it</w:t>
-      </w:r>
-      <w:r>
-        <w:rPr>
-          <w:rFonts w:ascii="Times New Roman" w:hAnsi="Times New Roman"/>
-          <w:sz w:val="24"/>
-          <w:szCs w:val="24"/>
-          <w:lang w:val="en-US"/>
-        </w:rPr>
-        <w:t>.</w:t>
+          <w:bCs/>
+          <w:sz w:val="24"/>
+          <w:szCs w:val="24"/>
+          <w:lang w:val="en-US"/>
+        </w:rPr>
+        <w:t>February</w:t>
+      </w:r>
+      <w:r>
+        <w:rPr>
+          <w:rFonts w:ascii="Times New Roman" w:hAnsi="Times New Roman"/>
+          <w:bCs/>
+          <w:sz w:val="24"/>
+          <w:szCs w:val="24"/>
+          <w:lang w:val="en-US"/>
+        </w:rPr>
+        <w:t xml:space="preserve"> W2</w:t>
+      </w:r>
+      <w:r>
+        <w:rPr>
+          <w:rFonts w:ascii="Times New Roman" w:hAnsi="Times New Roman"/>
+          <w:bCs/>
+          <w:sz w:val="24"/>
+          <w:szCs w:val="24"/>
+          <w:lang w:val="en-US"/>
+        </w:rPr>
+        <w:t xml:space="preserve">: Literature study; identification of methods and previous research done in the area along with an analysis and identification of the most appropriate </w:t>
+      </w:r>
+      <w:r>
+        <w:rPr>
+          <w:rFonts w:ascii="Times New Roman" w:hAnsi="Times New Roman"/>
+          <w:bCs/>
+          <w:sz w:val="24"/>
+          <w:szCs w:val="24"/>
+          <w:lang w:val="en-US"/>
+        </w:rPr>
+        <w:t xml:space="preserve">image detection, feature extraction and machine learning </w:t>
+      </w:r>
+      <w:r>
+        <w:rPr>
+          <w:rFonts w:ascii="Times New Roman" w:hAnsi="Times New Roman"/>
+          <w:bCs/>
+          <w:sz w:val="24"/>
+          <w:szCs w:val="24"/>
+          <w:lang w:val="en-US"/>
+        </w:rPr>
+        <w:t>algorithms to use for the task at hand.</w:t>
       </w:r>
     </w:p>
     <w:p>
@@ -1046,7 +1999,7 @@
         <w:jc w:val="both"/>
         <w:rPr>
           <w:rFonts w:ascii="Times New Roman" w:hAnsi="Times New Roman"/>
-          <w:b/>
+          <w:bCs/>
           <w:sz w:val="24"/>
           <w:szCs w:val="24"/>
           <w:lang w:val="en-US"/>
@@ -1055,12 +2008,52 @@
       <w:r>
         <w:rPr>
           <w:rFonts w:ascii="Times New Roman" w:hAnsi="Times New Roman"/>
-          <w:b/>
-          <w:sz w:val="24"/>
-          <w:szCs w:val="24"/>
-          <w:lang w:val="en-US"/>
-        </w:rPr>
-        <w:t>Time plan</w:t>
+          <w:bCs/>
+          <w:sz w:val="24"/>
+          <w:szCs w:val="24"/>
+          <w:lang w:val="en-US"/>
+        </w:rPr>
+        <w:t>February</w:t>
+      </w:r>
+      <w:r>
+        <w:rPr>
+          <w:rFonts w:ascii="Times New Roman" w:hAnsi="Times New Roman"/>
+          <w:bCs/>
+          <w:sz w:val="24"/>
+          <w:szCs w:val="24"/>
+          <w:lang w:val="en-US"/>
+        </w:rPr>
+        <w:t xml:space="preserve"> W3 – </w:t>
+      </w:r>
+      <w:r>
+        <w:rPr>
+          <w:rFonts w:ascii="Times New Roman" w:hAnsi="Times New Roman"/>
+          <w:bCs/>
+          <w:sz w:val="24"/>
+          <w:szCs w:val="24"/>
+          <w:lang w:val="en-US"/>
+        </w:rPr>
+        <w:t>March</w:t>
+      </w:r>
+      <w:r>
+        <w:rPr>
+          <w:rFonts w:ascii="Times New Roman" w:hAnsi="Times New Roman"/>
+          <w:bCs/>
+          <w:sz w:val="24"/>
+          <w:szCs w:val="24"/>
+          <w:lang w:val="en-US"/>
+        </w:rPr>
+        <w:t xml:space="preserve"> W1</w:t>
+      </w:r>
+      <w:r>
+        <w:rPr>
+          <w:rFonts w:ascii="Times New Roman" w:hAnsi="Times New Roman"/>
+          <w:bCs/>
+          <w:sz w:val="24"/>
+          <w:szCs w:val="24"/>
+          <w:lang w:val="en-US"/>
+        </w:rPr>
+        <w:t>: An implementation of image segmentation of the relevant areas in the video feed that depict the agents and a superficial approach on the body motion feature detection.</w:t>
       </w:r>
     </w:p>
     <w:p>
@@ -1082,7 +2075,7 @@
           <w:szCs w:val="24"/>
           <w:lang w:val="en-US"/>
         </w:rPr>
-        <w:t xml:space="preserve">Beginning of February: Literature study; identification of methods and previous research done in the area along with an analysis and identification of the most appropriate </w:t>
+        <w:t>March</w:t>
       </w:r>
       <w:r>
         <w:rPr>
@@ -1092,7 +2085,7 @@
           <w:szCs w:val="24"/>
           <w:lang w:val="en-US"/>
         </w:rPr>
-        <w:t xml:space="preserve">image detection, feature extraction and machine learning </w:t>
+        <w:t xml:space="preserve"> W2 – W4</w:t>
       </w:r>
       <w:r>
         <w:rPr>
@@ -1102,7 +2095,17 @@
           <w:szCs w:val="24"/>
           <w:lang w:val="en-US"/>
         </w:rPr>
-        <w:t>algorithms to use for the task at hand.</w:t>
+        <w:t>: Refining and optimizing the body motion features identification and extraction until satisfactory</w:t>
+      </w:r>
+      <w:r>
+        <w:rPr>
+          <w:rFonts w:ascii="Times New Roman" w:hAnsi="Times New Roman"/>
+          <w:bCs/>
+          <w:sz w:val="24"/>
+          <w:szCs w:val="24"/>
+          <w:lang w:val="en-US"/>
+        </w:rPr>
+        <w:t>.</w:t>
       </w:r>
     </w:p>
     <w:p>
@@ -1110,7 +2113,6 @@
         <w:jc w:val="both"/>
         <w:rPr>
           <w:rFonts w:ascii="Times New Roman" w:hAnsi="Times New Roman"/>
-          <w:bCs/>
           <w:sz w:val="24"/>
           <w:szCs w:val="24"/>
           <w:lang w:val="en-US"/>
@@ -1119,12 +2121,74 @@
       <w:r>
         <w:rPr>
           <w:rFonts w:ascii="Times New Roman" w:hAnsi="Times New Roman"/>
-          <w:bCs/>
-          <w:sz w:val="24"/>
-          <w:szCs w:val="24"/>
-          <w:lang w:val="en-US"/>
-        </w:rPr>
-        <w:t>February-March: An implementation of image segmentation of the relevant areas in the video feed that depict the agents and a superficial approach on the body motion feature detection.</w:t>
+          <w:sz w:val="24"/>
+          <w:szCs w:val="24"/>
+          <w:lang w:val="en-US"/>
+        </w:rPr>
+        <w:t>April</w:t>
+      </w:r>
+      <w:r>
+        <w:rPr>
+          <w:rFonts w:ascii="Times New Roman" w:hAnsi="Times New Roman"/>
+          <w:sz w:val="24"/>
+          <w:szCs w:val="24"/>
+          <w:lang w:val="en-US"/>
+        </w:rPr>
+        <w:t xml:space="preserve"> W1 – W4</w:t>
+      </w:r>
+      <w:r>
+        <w:rPr>
+          <w:rFonts w:ascii="Times New Roman" w:hAnsi="Times New Roman"/>
+          <w:sz w:val="24"/>
+          <w:szCs w:val="24"/>
+          <w:lang w:val="en-US"/>
+        </w:rPr>
+        <w:t xml:space="preserve">: </w:t>
+      </w:r>
+      <w:r>
+        <w:rPr>
+          <w:rFonts w:ascii="Times New Roman" w:hAnsi="Times New Roman"/>
+          <w:sz w:val="24"/>
+          <w:szCs w:val="24"/>
+          <w:lang w:val="en-US"/>
+        </w:rPr>
+        <w:t>Easter holiday planned</w:t>
+      </w:r>
+      <w:r>
+        <w:rPr>
+          <w:rFonts w:ascii="Times New Roman" w:hAnsi="Times New Roman"/>
+          <w:sz w:val="24"/>
+          <w:szCs w:val="24"/>
+          <w:lang w:val="en-US"/>
+        </w:rPr>
+        <w:t>, may interfere with the schedule</w:t>
+      </w:r>
+      <w:r>
+        <w:rPr>
+          <w:rFonts w:ascii="Times New Roman" w:hAnsi="Times New Roman"/>
+          <w:sz w:val="24"/>
+          <w:szCs w:val="24"/>
+          <w:lang w:val="en-US"/>
+        </w:rPr>
+        <w:t>.</w:t>
+      </w:r>
+      <w:r>
+        <w:rPr>
+          <w:rFonts w:ascii="Times New Roman" w:hAnsi="Times New Roman"/>
+          <w:sz w:val="24"/>
+          <w:szCs w:val="24"/>
+          <w:lang w:val="en-US"/>
+        </w:rPr>
+        <w:t xml:space="preserve"> Start</w:t>
+      </w:r>
+      <w:r>
+        <w:rPr>
+          <w:rFonts w:ascii="Times New Roman" w:hAnsi="Times New Roman"/>
+          <w:sz w:val="24"/>
+          <w:szCs w:val="24"/>
+          <w:lang w:val="en-US"/>
+        </w:rPr>
+        <w:t xml:space="preserve"> of the machine learning training using various algorithms, recording accuracy and other metrics relevant for comparison.</w:t>
       </w:r>
     </w:p>
     <w:p>
@@ -1132,7 +2196,6 @@
         <w:jc w:val="both"/>
         <w:rPr>
           <w:rFonts w:ascii="Times New Roman" w:hAnsi="Times New Roman"/>
-          <w:bCs/>
           <w:sz w:val="24"/>
           <w:szCs w:val="24"/>
           <w:lang w:val="en-US"/>
@@ -1141,22 +2204,11 @@
       <w:r>
         <w:rPr>
           <w:rFonts w:ascii="Times New Roman" w:hAnsi="Times New Roman"/>
-          <w:bCs/>
-          <w:sz w:val="24"/>
-          <w:szCs w:val="24"/>
-          <w:lang w:val="en-US"/>
-        </w:rPr>
-        <w:t>March: Refining and optimizing the body motion features identification and extraction until satisfactory</w:t>
-      </w:r>
-      <w:r>
-        <w:rPr>
-          <w:rFonts w:ascii="Times New Roman" w:hAnsi="Times New Roman"/>
-          <w:bCs/>
-          <w:sz w:val="24"/>
-          <w:szCs w:val="24"/>
-          <w:lang w:val="en-US"/>
-        </w:rPr>
-        <w:t>.</w:t>
+          <w:sz w:val="24"/>
+          <w:szCs w:val="24"/>
+          <w:lang w:val="en-US"/>
+        </w:rPr>
+        <w:t>May W1 – W2: Finalizing the neural network training, compiling the best techniques used and results obtained.</w:t>
       </w:r>
     </w:p>
     <w:p>
@@ -1176,52 +2228,43 @@
           <w:szCs w:val="24"/>
           <w:lang w:val="en-US"/>
         </w:rPr>
-        <w:t xml:space="preserve">April: </w:t>
-      </w:r>
-      <w:r>
-        <w:rPr>
-          <w:rFonts w:ascii="Times New Roman" w:hAnsi="Times New Roman"/>
-          <w:sz w:val="24"/>
-          <w:szCs w:val="24"/>
-          <w:lang w:val="en-US"/>
-        </w:rPr>
-        <w:t>Easter holiday planned</w:t>
-      </w:r>
-      <w:r>
-        <w:rPr>
-          <w:rFonts w:ascii="Times New Roman" w:hAnsi="Times New Roman"/>
-          <w:sz w:val="24"/>
-          <w:szCs w:val="24"/>
-          <w:lang w:val="en-US"/>
-        </w:rPr>
-        <w:t>, may interfere with the schedule</w:t>
-      </w:r>
-      <w:r>
-        <w:rPr>
-          <w:rFonts w:ascii="Times New Roman" w:hAnsi="Times New Roman"/>
-          <w:sz w:val="24"/>
-          <w:szCs w:val="24"/>
-          <w:lang w:val="en-US"/>
-        </w:rPr>
-        <w:t>.</w:t>
-      </w:r>
-      <w:r>
-        <w:rPr>
-          <w:rFonts w:ascii="Times New Roman" w:hAnsi="Times New Roman"/>
-          <w:sz w:val="24"/>
-          <w:szCs w:val="24"/>
-          <w:lang w:val="en-US"/>
-        </w:rPr>
-        <w:t xml:space="preserve"> Start</w:t>
-      </w:r>
-      <w:r>
-        <w:rPr>
-          <w:rFonts w:ascii="Times New Roman" w:hAnsi="Times New Roman"/>
-          <w:sz w:val="24"/>
-          <w:szCs w:val="24"/>
-          <w:lang w:val="en-US"/>
-        </w:rPr>
-        <w:t xml:space="preserve"> of the machine learning training using various algorithms, recording accuracy and other metrics relevant for comparison.</w:t>
+        <w:t>May</w:t>
+      </w:r>
+      <w:r>
+        <w:rPr>
+          <w:rFonts w:ascii="Times New Roman" w:hAnsi="Times New Roman"/>
+          <w:sz w:val="24"/>
+          <w:szCs w:val="24"/>
+          <w:lang w:val="en-US"/>
+        </w:rPr>
+        <w:t xml:space="preserve"> W3 – W4</w:t>
+      </w:r>
+      <w:r>
+        <w:rPr>
+          <w:rFonts w:ascii="Times New Roman" w:hAnsi="Times New Roman"/>
+          <w:sz w:val="24"/>
+          <w:szCs w:val="24"/>
+          <w:lang w:val="en-US"/>
+        </w:rPr>
+        <w:t>: An in-depth comparison of the alg</w:t>
+      </w:r>
+      <w:r>
+        <w:rPr>
+          <w:rFonts w:ascii="Times New Roman" w:hAnsi="Times New Roman"/>
+          <w:sz w:val="24"/>
+          <w:szCs w:val="24"/>
+          <w:lang w:val="en-US"/>
+        </w:rPr>
+        <w:t>orit</w:t>
+      </w:r>
+      <w:r>
+        <w:rPr>
+          <w:rFonts w:ascii="Times New Roman" w:hAnsi="Times New Roman"/>
+          <w:sz w:val="24"/>
+          <w:szCs w:val="24"/>
+          <w:lang w:val="en-US"/>
+        </w:rPr>
+        <w:t>hms using various graphical tools for a better visualization of the results.</w:t>
       </w:r>
     </w:p>
     <w:p>
@@ -1241,25 +2284,7 @@
           <w:szCs w:val="24"/>
           <w:lang w:val="en-US"/>
         </w:rPr>
-        <w:t>May: An in-depth comparison of the alg</w:t>
-      </w:r>
-      <w:r>
-        <w:rPr>
-          <w:rFonts w:ascii="Times New Roman" w:hAnsi="Times New Roman"/>
-          <w:sz w:val="24"/>
-          <w:szCs w:val="24"/>
-          <w:lang w:val="en-US"/>
-        </w:rPr>
-        <w:t>orit</w:t>
-      </w:r>
-      <w:r>
-        <w:rPr>
-          <w:rFonts w:ascii="Times New Roman" w:hAnsi="Times New Roman"/>
-          <w:sz w:val="24"/>
-          <w:szCs w:val="24"/>
-          <w:lang w:val="en-US"/>
-        </w:rPr>
-        <w:t>hms using various graphical tools for a better visualization of the results.</w:t>
+        <w:t>June: Finishing retouches to the overall project state. Estimated end of the project.</w:t>
       </w:r>
     </w:p>
     <w:p>
@@ -1279,7 +2304,7 @@
           <w:szCs w:val="24"/>
           <w:lang w:val="en-US"/>
         </w:rPr>
-        <w:t>June: Finishing retouches to the overall project state. Estimated end of the project.</w:t>
+        <w:t>The writing of the report thesis that would describe and record the methodology and the results of the project would be happening alongside the whole duration of the project.</w:t>
       </w:r>
     </w:p>
     <w:p>
@@ -1292,26 +2317,6 @@
           <w:lang w:val="en-US"/>
         </w:rPr>
       </w:pPr>
-      <w:r>
-        <w:rPr>
-          <w:rFonts w:ascii="Times New Roman" w:hAnsi="Times New Roman"/>
-          <w:sz w:val="24"/>
-          <w:szCs w:val="24"/>
-          <w:lang w:val="en-US"/>
-        </w:rPr>
-        <w:t>The writing of the report the</w:t>
-      </w:r>
-      <w:bookmarkStart w:id="0" w:name="_GoBack"/>
-      <w:bookmarkEnd w:id="0"/>
-      <w:r>
-        <w:rPr>
-          <w:rFonts w:ascii="Times New Roman" w:hAnsi="Times New Roman"/>
-          <w:sz w:val="24"/>
-          <w:szCs w:val="24"/>
-          <w:lang w:val="en-US"/>
-        </w:rPr>
-        <w:t>sis that would describe and record the methodology and the results of the project would be happening alongside the whole duration of the project.</w:t>
-      </w:r>
     </w:p>
     <w:p>
       <w:pPr>
@@ -1332,8 +2337,11 @@
           <w:szCs w:val="24"/>
           <w:lang w:val="en-US"/>
         </w:rPr>
+        <w:lastRenderedPageBreak/>
         <w:t>References</w:t>
       </w:r>
+      <w:bookmarkStart w:id="1" w:name="_GoBack"/>
+      <w:bookmarkEnd w:id="1"/>
     </w:p>
     <w:p>
       <w:pPr>
@@ -1342,19 +2350,226 @@
           <w:rFonts w:ascii="Times New Roman" w:hAnsi="Times New Roman"/>
           <w:sz w:val="24"/>
           <w:szCs w:val="24"/>
-          <w:lang w:val="en-US"/>
+          <w:lang w:val="sv-SE"/>
         </w:rPr>
       </w:pPr>
       <w:r>
         <w:rPr>
           <w:rFonts w:ascii="Times New Roman" w:hAnsi="Times New Roman"/>
-          <w:i/>
-          <w:iCs/>
-          <w:sz w:val="24"/>
-          <w:szCs w:val="24"/>
-          <w:lang w:val="en-US"/>
-        </w:rPr>
-        <w:t>(Should the references be formatted in any specific way? How many references should I include?)</w:t>
+          <w:sz w:val="24"/>
+          <w:szCs w:val="24"/>
+          <w:lang w:val="sv-SE"/>
+        </w:rPr>
+        <w:t xml:space="preserve">[1] </w:t>
+      </w:r>
+      <w:proofErr w:type="spellStart"/>
+      <w:r>
+        <w:rPr>
+          <w:rFonts w:ascii="Times New Roman" w:hAnsi="Times New Roman"/>
+          <w:sz w:val="24"/>
+          <w:szCs w:val="24"/>
+          <w:lang w:val="sv-SE"/>
+        </w:rPr>
+        <w:t>Sanghvi</w:t>
+      </w:r>
+      <w:proofErr w:type="spellEnd"/>
+      <w:r>
+        <w:rPr>
+          <w:rFonts w:ascii="Times New Roman" w:hAnsi="Times New Roman"/>
+          <w:sz w:val="24"/>
+          <w:szCs w:val="24"/>
+          <w:lang w:val="sv-SE"/>
+        </w:rPr>
+        <w:t xml:space="preserve">, </w:t>
+      </w:r>
+      <w:proofErr w:type="spellStart"/>
+      <w:r>
+        <w:rPr>
+          <w:rFonts w:ascii="Times New Roman" w:hAnsi="Times New Roman"/>
+          <w:sz w:val="24"/>
+          <w:szCs w:val="24"/>
+          <w:lang w:val="sv-SE"/>
+        </w:rPr>
+        <w:t>Jyotirmay</w:t>
+      </w:r>
+      <w:proofErr w:type="spellEnd"/>
+      <w:r>
+        <w:rPr>
+          <w:rFonts w:ascii="Times New Roman" w:hAnsi="Times New Roman"/>
+          <w:sz w:val="24"/>
+          <w:szCs w:val="24"/>
+          <w:lang w:val="sv-SE"/>
+        </w:rPr>
+        <w:t xml:space="preserve"> &amp; </w:t>
+      </w:r>
+      <w:proofErr w:type="spellStart"/>
+      <w:r>
+        <w:rPr>
+          <w:rFonts w:ascii="Times New Roman" w:hAnsi="Times New Roman"/>
+          <w:sz w:val="24"/>
+          <w:szCs w:val="24"/>
+          <w:lang w:val="sv-SE"/>
+        </w:rPr>
+        <w:t>Castellano</w:t>
+      </w:r>
+      <w:proofErr w:type="spellEnd"/>
+      <w:r>
+        <w:rPr>
+          <w:rFonts w:ascii="Times New Roman" w:hAnsi="Times New Roman"/>
+          <w:sz w:val="24"/>
+          <w:szCs w:val="24"/>
+          <w:lang w:val="sv-SE"/>
+        </w:rPr>
+        <w:t xml:space="preserve">, </w:t>
+      </w:r>
+      <w:proofErr w:type="spellStart"/>
+      <w:r>
+        <w:rPr>
+          <w:rFonts w:ascii="Times New Roman" w:hAnsi="Times New Roman"/>
+          <w:sz w:val="24"/>
+          <w:szCs w:val="24"/>
+          <w:lang w:val="sv-SE"/>
+        </w:rPr>
+        <w:t>Ginevra</w:t>
+      </w:r>
+      <w:proofErr w:type="spellEnd"/>
+      <w:r>
+        <w:rPr>
+          <w:rFonts w:ascii="Times New Roman" w:hAnsi="Times New Roman"/>
+          <w:sz w:val="24"/>
+          <w:szCs w:val="24"/>
+          <w:lang w:val="sv-SE"/>
+        </w:rPr>
+        <w:t xml:space="preserve"> &amp; </w:t>
+      </w:r>
+      <w:proofErr w:type="spellStart"/>
+      <w:r>
+        <w:rPr>
+          <w:rFonts w:ascii="Times New Roman" w:hAnsi="Times New Roman"/>
+          <w:sz w:val="24"/>
+          <w:szCs w:val="24"/>
+          <w:lang w:val="sv-SE"/>
+        </w:rPr>
+        <w:t>Leite</w:t>
+      </w:r>
+      <w:proofErr w:type="spellEnd"/>
+      <w:r>
+        <w:rPr>
+          <w:rFonts w:ascii="Times New Roman" w:hAnsi="Times New Roman"/>
+          <w:sz w:val="24"/>
+          <w:szCs w:val="24"/>
+          <w:lang w:val="sv-SE"/>
+        </w:rPr>
+        <w:t xml:space="preserve">, </w:t>
+      </w:r>
+      <w:proofErr w:type="spellStart"/>
+      <w:r>
+        <w:rPr>
+          <w:rFonts w:ascii="Times New Roman" w:hAnsi="Times New Roman"/>
+          <w:sz w:val="24"/>
+          <w:szCs w:val="24"/>
+          <w:lang w:val="sv-SE"/>
+        </w:rPr>
+        <w:t>Iolanda</w:t>
+      </w:r>
+      <w:proofErr w:type="spellEnd"/>
+      <w:r>
+        <w:rPr>
+          <w:rFonts w:ascii="Times New Roman" w:hAnsi="Times New Roman"/>
+          <w:sz w:val="24"/>
+          <w:szCs w:val="24"/>
+          <w:lang w:val="sv-SE"/>
+        </w:rPr>
+        <w:t xml:space="preserve"> &amp; Pereira, André &amp; </w:t>
+      </w:r>
+      <w:proofErr w:type="spellStart"/>
+      <w:r>
+        <w:rPr>
+          <w:rFonts w:ascii="Times New Roman" w:hAnsi="Times New Roman"/>
+          <w:sz w:val="24"/>
+          <w:szCs w:val="24"/>
+          <w:lang w:val="sv-SE"/>
+        </w:rPr>
+        <w:t>Mcowan</w:t>
+      </w:r>
+      <w:proofErr w:type="spellEnd"/>
+      <w:r>
+        <w:rPr>
+          <w:rFonts w:ascii="Times New Roman" w:hAnsi="Times New Roman"/>
+          <w:sz w:val="24"/>
+          <w:szCs w:val="24"/>
+          <w:lang w:val="sv-SE"/>
+        </w:rPr>
+        <w:t xml:space="preserve">, Peter &amp; </w:t>
+      </w:r>
+      <w:proofErr w:type="spellStart"/>
+      <w:r>
+        <w:rPr>
+          <w:rFonts w:ascii="Times New Roman" w:hAnsi="Times New Roman"/>
+          <w:sz w:val="24"/>
+          <w:szCs w:val="24"/>
+          <w:lang w:val="sv-SE"/>
+        </w:rPr>
+        <w:t>Paiva</w:t>
+      </w:r>
+      <w:proofErr w:type="spellEnd"/>
+      <w:r>
+        <w:rPr>
+          <w:rFonts w:ascii="Times New Roman" w:hAnsi="Times New Roman"/>
+          <w:sz w:val="24"/>
+          <w:szCs w:val="24"/>
+          <w:lang w:val="sv-SE"/>
+        </w:rPr>
+        <w:t xml:space="preserve">, Ana. </w:t>
+      </w:r>
+      <w:r>
+        <w:rPr>
+          <w:rFonts w:ascii="Times New Roman" w:hAnsi="Times New Roman"/>
+          <w:sz w:val="24"/>
+          <w:szCs w:val="24"/>
+          <w:lang w:val="en-US"/>
+        </w:rPr>
+        <w:t xml:space="preserve">(2011). Automatic analysis of affective postures and body motion to detect engagement with a game companion. HRI 2011 - Proceedings of the 6th ACM/IEEE International Conference on Human-Robot Interaction. </w:t>
+      </w:r>
+      <w:proofErr w:type="gramStart"/>
+      <w:r>
+        <w:rPr>
+          <w:rFonts w:ascii="Times New Roman" w:hAnsi="Times New Roman"/>
+          <w:sz w:val="24"/>
+          <w:szCs w:val="24"/>
+          <w:lang w:val="sv-SE"/>
+        </w:rPr>
+        <w:t>305-312</w:t>
+      </w:r>
+      <w:proofErr w:type="gramEnd"/>
+      <w:r>
+        <w:rPr>
+          <w:rFonts w:ascii="Times New Roman" w:hAnsi="Times New Roman"/>
+          <w:sz w:val="24"/>
+          <w:szCs w:val="24"/>
+          <w:lang w:val="sv-SE"/>
+        </w:rPr>
+        <w:t xml:space="preserve">. </w:t>
+      </w:r>
+      <w:proofErr w:type="gramStart"/>
+      <w:r>
+        <w:rPr>
+          <w:rFonts w:ascii="Times New Roman" w:hAnsi="Times New Roman"/>
+          <w:sz w:val="24"/>
+          <w:szCs w:val="24"/>
+          <w:lang w:val="sv-SE"/>
+        </w:rPr>
+        <w:t>10.1145</w:t>
+      </w:r>
+      <w:proofErr w:type="gramEnd"/>
+      <w:r>
+        <w:rPr>
+          <w:rFonts w:ascii="Times New Roman" w:hAnsi="Times New Roman"/>
+          <w:sz w:val="24"/>
+          <w:szCs w:val="24"/>
+          <w:lang w:val="sv-SE"/>
+        </w:rPr>
+        <w:t>/1957656.1957781.</w:t>
       </w:r>
     </w:p>
     <w:p>
@@ -1364,246 +2579,16 @@
           <w:rFonts w:ascii="Times New Roman" w:hAnsi="Times New Roman"/>
           <w:sz w:val="24"/>
           <w:szCs w:val="24"/>
+          <w:lang w:val="en-US"/>
+        </w:rPr>
+      </w:pPr>
+      <w:r>
+        <w:rPr>
+          <w:rFonts w:ascii="Times New Roman" w:hAnsi="Times New Roman"/>
+          <w:sz w:val="24"/>
+          <w:szCs w:val="24"/>
           <w:lang w:val="sv-SE"/>
         </w:rPr>
-      </w:pPr>
-      <w:r>
-        <w:rPr>
-          <w:rFonts w:ascii="Times New Roman" w:hAnsi="Times New Roman"/>
-          <w:sz w:val="24"/>
-          <w:szCs w:val="24"/>
-          <w:lang w:val="sv-SE"/>
-        </w:rPr>
-        <w:t xml:space="preserve">[1] </w:t>
-      </w:r>
-      <w:proofErr w:type="spellStart"/>
-      <w:r>
-        <w:rPr>
-          <w:rFonts w:ascii="Times New Roman" w:hAnsi="Times New Roman"/>
-          <w:sz w:val="24"/>
-          <w:szCs w:val="24"/>
-          <w:lang w:val="sv-SE"/>
-        </w:rPr>
-        <w:t>Sanghvi</w:t>
-      </w:r>
-      <w:proofErr w:type="spellEnd"/>
-      <w:r>
-        <w:rPr>
-          <w:rFonts w:ascii="Times New Roman" w:hAnsi="Times New Roman"/>
-          <w:sz w:val="24"/>
-          <w:szCs w:val="24"/>
-          <w:lang w:val="sv-SE"/>
-        </w:rPr>
-        <w:t xml:space="preserve">, </w:t>
-      </w:r>
-      <w:proofErr w:type="spellStart"/>
-      <w:r>
-        <w:rPr>
-          <w:rFonts w:ascii="Times New Roman" w:hAnsi="Times New Roman"/>
-          <w:sz w:val="24"/>
-          <w:szCs w:val="24"/>
-          <w:lang w:val="sv-SE"/>
-        </w:rPr>
-        <w:t>Jyotirmay</w:t>
-      </w:r>
-      <w:proofErr w:type="spellEnd"/>
-      <w:r>
-        <w:rPr>
-          <w:rFonts w:ascii="Times New Roman" w:hAnsi="Times New Roman"/>
-          <w:sz w:val="24"/>
-          <w:szCs w:val="24"/>
-          <w:lang w:val="sv-SE"/>
-        </w:rPr>
-        <w:t xml:space="preserve"> &amp; </w:t>
-      </w:r>
-      <w:proofErr w:type="spellStart"/>
-      <w:r>
-        <w:rPr>
-          <w:rFonts w:ascii="Times New Roman" w:hAnsi="Times New Roman"/>
-          <w:sz w:val="24"/>
-          <w:szCs w:val="24"/>
-          <w:lang w:val="sv-SE"/>
-        </w:rPr>
-        <w:t>Castellano</w:t>
-      </w:r>
-      <w:proofErr w:type="spellEnd"/>
-      <w:r>
-        <w:rPr>
-          <w:rFonts w:ascii="Times New Roman" w:hAnsi="Times New Roman"/>
-          <w:sz w:val="24"/>
-          <w:szCs w:val="24"/>
-          <w:lang w:val="sv-SE"/>
-        </w:rPr>
-        <w:t xml:space="preserve">, </w:t>
-      </w:r>
-      <w:proofErr w:type="spellStart"/>
-      <w:r>
-        <w:rPr>
-          <w:rFonts w:ascii="Times New Roman" w:hAnsi="Times New Roman"/>
-          <w:sz w:val="24"/>
-          <w:szCs w:val="24"/>
-          <w:lang w:val="sv-SE"/>
-        </w:rPr>
-        <w:t>Ginevra</w:t>
-      </w:r>
-      <w:proofErr w:type="spellEnd"/>
-      <w:r>
-        <w:rPr>
-          <w:rFonts w:ascii="Times New Roman" w:hAnsi="Times New Roman"/>
-          <w:sz w:val="24"/>
-          <w:szCs w:val="24"/>
-          <w:lang w:val="sv-SE"/>
-        </w:rPr>
-        <w:t xml:space="preserve"> &amp; </w:t>
-      </w:r>
-      <w:proofErr w:type="spellStart"/>
-      <w:r>
-        <w:rPr>
-          <w:rFonts w:ascii="Times New Roman" w:hAnsi="Times New Roman"/>
-          <w:sz w:val="24"/>
-          <w:szCs w:val="24"/>
-          <w:lang w:val="sv-SE"/>
-        </w:rPr>
-        <w:t>Leite</w:t>
-      </w:r>
-      <w:proofErr w:type="spellEnd"/>
-      <w:r>
-        <w:rPr>
-          <w:rFonts w:ascii="Times New Roman" w:hAnsi="Times New Roman"/>
-          <w:sz w:val="24"/>
-          <w:szCs w:val="24"/>
-          <w:lang w:val="sv-SE"/>
-        </w:rPr>
-        <w:t xml:space="preserve">, </w:t>
-      </w:r>
-      <w:proofErr w:type="spellStart"/>
-      <w:r>
-        <w:rPr>
-          <w:rFonts w:ascii="Times New Roman" w:hAnsi="Times New Roman"/>
-          <w:sz w:val="24"/>
-          <w:szCs w:val="24"/>
-          <w:lang w:val="sv-SE"/>
-        </w:rPr>
-        <w:t>Iolanda</w:t>
-      </w:r>
-      <w:proofErr w:type="spellEnd"/>
-      <w:r>
-        <w:rPr>
-          <w:rFonts w:ascii="Times New Roman" w:hAnsi="Times New Roman"/>
-          <w:sz w:val="24"/>
-          <w:szCs w:val="24"/>
-          <w:lang w:val="sv-SE"/>
-        </w:rPr>
-        <w:t xml:space="preserve"> &amp; Pereira, André &amp; </w:t>
-      </w:r>
-      <w:proofErr w:type="spellStart"/>
-      <w:r>
-        <w:rPr>
-          <w:rFonts w:ascii="Times New Roman" w:hAnsi="Times New Roman"/>
-          <w:sz w:val="24"/>
-          <w:szCs w:val="24"/>
-          <w:lang w:val="sv-SE"/>
-        </w:rPr>
-        <w:t>Mcowan</w:t>
-      </w:r>
-      <w:proofErr w:type="spellEnd"/>
-      <w:r>
-        <w:rPr>
-          <w:rFonts w:ascii="Times New Roman" w:hAnsi="Times New Roman"/>
-          <w:sz w:val="24"/>
-          <w:szCs w:val="24"/>
-          <w:lang w:val="sv-SE"/>
-        </w:rPr>
-        <w:t xml:space="preserve">, Peter &amp; </w:t>
-      </w:r>
-      <w:proofErr w:type="spellStart"/>
-      <w:r>
-        <w:rPr>
-          <w:rFonts w:ascii="Times New Roman" w:hAnsi="Times New Roman"/>
-          <w:sz w:val="24"/>
-          <w:szCs w:val="24"/>
-          <w:lang w:val="sv-SE"/>
-        </w:rPr>
-        <w:t>Paiva</w:t>
-      </w:r>
-      <w:proofErr w:type="spellEnd"/>
-      <w:r>
-        <w:rPr>
-          <w:rFonts w:ascii="Times New Roman" w:hAnsi="Times New Roman"/>
-          <w:sz w:val="24"/>
-          <w:szCs w:val="24"/>
-          <w:lang w:val="sv-SE"/>
-        </w:rPr>
-        <w:t xml:space="preserve">, Ana. </w:t>
-      </w:r>
-      <w:r>
-        <w:rPr>
-          <w:rFonts w:ascii="Times New Roman" w:hAnsi="Times New Roman"/>
-          <w:sz w:val="24"/>
-          <w:szCs w:val="24"/>
-          <w:lang w:val="en-US"/>
-        </w:rPr>
-        <w:t xml:space="preserve">(2011). Automatic analysis of affective postures and body motion to detect engagement with a game companion. HRI 2011 - Proceedings of the 6th ACM/IEEE International Conference on Human-Robot Interaction. </w:t>
-      </w:r>
-      <w:proofErr w:type="gramStart"/>
-      <w:r>
-        <w:rPr>
-          <w:rFonts w:ascii="Times New Roman" w:hAnsi="Times New Roman"/>
-          <w:sz w:val="24"/>
-          <w:szCs w:val="24"/>
-          <w:lang w:val="sv-SE"/>
-        </w:rPr>
-        <w:t>305-312</w:t>
-      </w:r>
-      <w:proofErr w:type="gramEnd"/>
-      <w:r>
-        <w:rPr>
-          <w:rFonts w:ascii="Times New Roman" w:hAnsi="Times New Roman"/>
-          <w:sz w:val="24"/>
-          <w:szCs w:val="24"/>
-          <w:lang w:val="sv-SE"/>
-        </w:rPr>
-        <w:t xml:space="preserve">. </w:t>
-      </w:r>
-      <w:proofErr w:type="gramStart"/>
-      <w:r>
-        <w:rPr>
-          <w:rFonts w:ascii="Times New Roman" w:hAnsi="Times New Roman"/>
-          <w:sz w:val="24"/>
-          <w:szCs w:val="24"/>
-          <w:lang w:val="sv-SE"/>
-        </w:rPr>
-        <w:t>10.1145</w:t>
-      </w:r>
-      <w:proofErr w:type="gramEnd"/>
-      <w:r>
-        <w:rPr>
-          <w:rFonts w:ascii="Times New Roman" w:hAnsi="Times New Roman"/>
-          <w:sz w:val="24"/>
-          <w:szCs w:val="24"/>
-          <w:lang w:val="sv-SE"/>
-        </w:rPr>
-        <w:t>/1957656.1957781.</w:t>
-      </w:r>
-    </w:p>
-    <w:p>
-      <w:pPr>
-        <w:jc w:val="both"/>
-        <w:rPr>
-          <w:rFonts w:ascii="Times New Roman" w:hAnsi="Times New Roman"/>
-          <w:sz w:val="24"/>
-          <w:szCs w:val="24"/>
-          <w:lang w:val="en-US"/>
-        </w:rPr>
-      </w:pPr>
-      <w:r>
-        <w:rPr>
-          <w:rFonts w:ascii="Times New Roman" w:hAnsi="Times New Roman"/>
-          <w:sz w:val="24"/>
-          <w:szCs w:val="24"/>
-          <w:lang w:val="sv-SE"/>
-        </w:rPr>
-        <w:lastRenderedPageBreak/>
         <w:t xml:space="preserve">[2] </w:t>
       </w:r>
       <w:proofErr w:type="spellStart"/>

</xml_diff>

<commit_message>
Specification update; potential candidate for final version
</commit_message>
<xml_diff>
--- a/Project Specification.docx
+++ b/Project Specification.docx
@@ -579,6 +579,7 @@
         <w:rPr>
           <w:rFonts w:ascii="Times New Roman" w:hAnsi="Times New Roman"/>
           <w:b/>
+          <w:noProof/>
           <w:sz w:val="24"/>
           <w:szCs w:val="24"/>
           <w:lang w:val="en-US"/>
@@ -1390,6 +1391,7 @@
         <w:rPr>
           <w:rFonts w:ascii="Times New Roman" w:hAnsi="Times New Roman"/>
           <w:b/>
+          <w:noProof/>
           <w:sz w:val="24"/>
           <w:szCs w:val="24"/>
           <w:lang w:val="en-US"/>
@@ -1694,6 +1696,24 @@
           <w:szCs w:val="24"/>
           <w:lang w:val="en-US"/>
         </w:rPr>
+        <w:t xml:space="preserve"> [5]</w:t>
+      </w:r>
+      <w:r>
+        <w:rPr>
+          <w:rFonts w:ascii="Times New Roman" w:hAnsi="Times New Roman"/>
+          <w:sz w:val="24"/>
+          <w:szCs w:val="24"/>
+          <w:lang w:val="en-US"/>
+        </w:rPr>
+        <w:t>[6]</w:t>
+      </w:r>
+      <w:r>
+        <w:rPr>
+          <w:rFonts w:ascii="Times New Roman" w:hAnsi="Times New Roman"/>
+          <w:sz w:val="24"/>
+          <w:szCs w:val="24"/>
+          <w:lang w:val="en-US"/>
+        </w:rPr>
         <w:t>.</w:t>
       </w:r>
       <w:r>
@@ -2340,8 +2360,6 @@
         <w:lastRenderedPageBreak/>
         <w:t>References</w:t>
       </w:r>
-      <w:bookmarkStart w:id="1" w:name="_GoBack"/>
-      <w:bookmarkEnd w:id="1"/>
     </w:p>
     <w:p>
       <w:pPr>
@@ -3332,6 +3350,395 @@
         </w:rPr>
         <w:t>arXiv:1901.01805</w:t>
       </w:r>
+    </w:p>
+    <w:p>
+      <w:pPr>
+        <w:jc w:val="both"/>
+        <w:rPr>
+          <w:rFonts w:ascii="Times New Roman" w:hAnsi="Times New Roman"/>
+          <w:sz w:val="24"/>
+          <w:szCs w:val="24"/>
+          <w:lang w:val="en-US"/>
+        </w:rPr>
+      </w:pPr>
+      <w:r>
+        <w:rPr>
+          <w:rFonts w:ascii="Times New Roman" w:hAnsi="Times New Roman"/>
+          <w:sz w:val="24"/>
+          <w:szCs w:val="24"/>
+          <w:lang w:val="en-US"/>
+        </w:rPr>
+        <w:t xml:space="preserve">[5] </w:t>
+      </w:r>
+      <w:r>
+        <w:rPr>
+          <w:rFonts w:ascii="Times New Roman" w:hAnsi="Times New Roman"/>
+          <w:sz w:val="24"/>
+          <w:szCs w:val="24"/>
+          <w:lang w:val="en-US"/>
+        </w:rPr>
+        <w:t xml:space="preserve">Yan, </w:t>
+      </w:r>
+      <w:proofErr w:type="spellStart"/>
+      <w:r>
+        <w:rPr>
+          <w:rFonts w:ascii="Times New Roman" w:hAnsi="Times New Roman"/>
+          <w:sz w:val="24"/>
+          <w:szCs w:val="24"/>
+          <w:lang w:val="en-US"/>
+        </w:rPr>
+        <w:t>Sijie</w:t>
+      </w:r>
+      <w:proofErr w:type="spellEnd"/>
+      <w:r>
+        <w:rPr>
+          <w:rFonts w:ascii="Times New Roman" w:hAnsi="Times New Roman"/>
+          <w:sz w:val="24"/>
+          <w:szCs w:val="24"/>
+          <w:lang w:val="en-US"/>
+        </w:rPr>
+        <w:t xml:space="preserve"> and </w:t>
+      </w:r>
+      <w:proofErr w:type="spellStart"/>
+      <w:r>
+        <w:rPr>
+          <w:rFonts w:ascii="Times New Roman" w:hAnsi="Times New Roman"/>
+          <w:sz w:val="24"/>
+          <w:szCs w:val="24"/>
+          <w:lang w:val="en-US"/>
+        </w:rPr>
+        <w:t>Xiong</w:t>
+      </w:r>
+      <w:proofErr w:type="spellEnd"/>
+      <w:r>
+        <w:rPr>
+          <w:rFonts w:ascii="Times New Roman" w:hAnsi="Times New Roman"/>
+          <w:sz w:val="24"/>
+          <w:szCs w:val="24"/>
+          <w:lang w:val="en-US"/>
+        </w:rPr>
+        <w:t xml:space="preserve">, </w:t>
+      </w:r>
+      <w:proofErr w:type="spellStart"/>
+      <w:r>
+        <w:rPr>
+          <w:rFonts w:ascii="Times New Roman" w:hAnsi="Times New Roman"/>
+          <w:sz w:val="24"/>
+          <w:szCs w:val="24"/>
+          <w:lang w:val="en-US"/>
+        </w:rPr>
+        <w:t>Yuanjun</w:t>
+      </w:r>
+      <w:proofErr w:type="spellEnd"/>
+      <w:r>
+        <w:rPr>
+          <w:rFonts w:ascii="Times New Roman" w:hAnsi="Times New Roman"/>
+          <w:sz w:val="24"/>
+          <w:szCs w:val="24"/>
+          <w:lang w:val="en-US"/>
+        </w:rPr>
+        <w:t xml:space="preserve"> and Lin, </w:t>
+      </w:r>
+      <w:proofErr w:type="spellStart"/>
+      <w:r>
+        <w:rPr>
+          <w:rFonts w:ascii="Times New Roman" w:hAnsi="Times New Roman"/>
+          <w:sz w:val="24"/>
+          <w:szCs w:val="24"/>
+          <w:lang w:val="en-US"/>
+        </w:rPr>
+        <w:t>Dahua</w:t>
+      </w:r>
+      <w:proofErr w:type="spellEnd"/>
+      <w:r>
+        <w:rPr>
+          <w:rFonts w:ascii="Times New Roman" w:hAnsi="Times New Roman"/>
+          <w:sz w:val="24"/>
+          <w:szCs w:val="24"/>
+          <w:lang w:val="en-US"/>
+        </w:rPr>
+        <w:t xml:space="preserve"> (2018). </w:t>
+      </w:r>
+      <w:r>
+        <w:rPr>
+          <w:rFonts w:ascii="Times New Roman" w:hAnsi="Times New Roman"/>
+          <w:sz w:val="24"/>
+          <w:szCs w:val="24"/>
+          <w:lang w:val="en-US"/>
+        </w:rPr>
+        <w:t>Spatial Temporal Graph Convolutional Networks for Skeleton-Based Action Recognition</w:t>
+      </w:r>
+      <w:r>
+        <w:rPr>
+          <w:rFonts w:ascii="Times New Roman" w:hAnsi="Times New Roman"/>
+          <w:sz w:val="24"/>
+          <w:szCs w:val="24"/>
+          <w:lang w:val="en-US"/>
+        </w:rPr>
+        <w:t>.</w:t>
+      </w:r>
+      <w:r>
+        <w:rPr>
+          <w:rFonts w:ascii="Times New Roman" w:hAnsi="Times New Roman"/>
+          <w:sz w:val="24"/>
+          <w:szCs w:val="24"/>
+          <w:lang w:val="en-US"/>
+        </w:rPr>
+        <w:t xml:space="preserve"> arXiv e-prints</w:t>
+      </w:r>
+      <w:r>
+        <w:rPr>
+          <w:rFonts w:ascii="Times New Roman" w:hAnsi="Times New Roman"/>
+          <w:sz w:val="24"/>
+          <w:szCs w:val="24"/>
+          <w:lang w:val="en-US"/>
+        </w:rPr>
+        <w:t xml:space="preserve">. </w:t>
+      </w:r>
+      <w:r>
+        <w:rPr>
+          <w:rFonts w:ascii="Times New Roman" w:hAnsi="Times New Roman"/>
+          <w:sz w:val="24"/>
+          <w:szCs w:val="24"/>
+          <w:lang w:val="en-US"/>
+        </w:rPr>
+        <w:t>arXiv:1801.07455</w:t>
+      </w:r>
+    </w:p>
+    <w:p>
+      <w:pPr>
+        <w:jc w:val="both"/>
+        <w:rPr>
+          <w:rFonts w:ascii="Times New Roman" w:hAnsi="Times New Roman"/>
+          <w:sz w:val="24"/>
+          <w:szCs w:val="24"/>
+          <w:lang w:val="en-US"/>
+        </w:rPr>
+      </w:pPr>
+      <w:r>
+        <w:rPr>
+          <w:rFonts w:ascii="Times New Roman" w:hAnsi="Times New Roman"/>
+          <w:sz w:val="24"/>
+          <w:szCs w:val="24"/>
+          <w:lang w:val="en-US"/>
+        </w:rPr>
+        <w:t xml:space="preserve">[6] </w:t>
+      </w:r>
+      <w:r>
+        <w:rPr>
+          <w:rFonts w:ascii="Times New Roman" w:hAnsi="Times New Roman"/>
+          <w:sz w:val="24"/>
+          <w:szCs w:val="24"/>
+          <w:lang w:val="en-US"/>
+        </w:rPr>
+        <w:t xml:space="preserve">Li, </w:t>
+      </w:r>
+      <w:proofErr w:type="spellStart"/>
+      <w:r>
+        <w:rPr>
+          <w:rFonts w:ascii="Times New Roman" w:hAnsi="Times New Roman"/>
+          <w:sz w:val="24"/>
+          <w:szCs w:val="24"/>
+          <w:lang w:val="en-US"/>
+        </w:rPr>
+        <w:t>Chuankun</w:t>
+      </w:r>
+      <w:proofErr w:type="spellEnd"/>
+      <w:r>
+        <w:rPr>
+          <w:rFonts w:ascii="Times New Roman" w:hAnsi="Times New Roman"/>
+          <w:sz w:val="24"/>
+          <w:szCs w:val="24"/>
+          <w:lang w:val="en-US"/>
+        </w:rPr>
+        <w:t xml:space="preserve"> and Hou, </w:t>
+      </w:r>
+      <w:proofErr w:type="spellStart"/>
+      <w:r>
+        <w:rPr>
+          <w:rFonts w:ascii="Times New Roman" w:hAnsi="Times New Roman"/>
+          <w:sz w:val="24"/>
+          <w:szCs w:val="24"/>
+          <w:lang w:val="en-US"/>
+        </w:rPr>
+        <w:t>Yonghong</w:t>
+      </w:r>
+      <w:proofErr w:type="spellEnd"/>
+      <w:r>
+        <w:rPr>
+          <w:rFonts w:ascii="Times New Roman" w:hAnsi="Times New Roman"/>
+          <w:sz w:val="24"/>
+          <w:szCs w:val="24"/>
+          <w:lang w:val="en-US"/>
+        </w:rPr>
+        <w:t xml:space="preserve"> and Wang, </w:t>
+      </w:r>
+      <w:proofErr w:type="spellStart"/>
+      <w:r>
+        <w:rPr>
+          <w:rFonts w:ascii="Times New Roman" w:hAnsi="Times New Roman"/>
+          <w:sz w:val="24"/>
+          <w:szCs w:val="24"/>
+          <w:lang w:val="en-US"/>
+        </w:rPr>
+        <w:t>Pichao</w:t>
+      </w:r>
+      <w:proofErr w:type="spellEnd"/>
+      <w:r>
+        <w:rPr>
+          <w:rFonts w:ascii="Times New Roman" w:hAnsi="Times New Roman"/>
+          <w:sz w:val="24"/>
+          <w:szCs w:val="24"/>
+          <w:lang w:val="en-US"/>
+        </w:rPr>
+        <w:t xml:space="preserve"> and L</w:t>
+      </w:r>
+      <w:r>
+        <w:rPr>
+          <w:rFonts w:ascii="Times New Roman" w:hAnsi="Times New Roman"/>
+          <w:sz w:val="24"/>
+          <w:szCs w:val="24"/>
+          <w:lang w:val="en-US"/>
+        </w:rPr>
+        <w:t>i</w:t>
+      </w:r>
+      <w:r>
+        <w:rPr>
+          <w:rFonts w:ascii="Times New Roman" w:hAnsi="Times New Roman"/>
+          <w:sz w:val="24"/>
+          <w:szCs w:val="24"/>
+          <w:lang w:val="en-US"/>
+        </w:rPr>
+        <w:t xml:space="preserve">, </w:t>
+      </w:r>
+      <w:proofErr w:type="spellStart"/>
+      <w:r>
+        <w:rPr>
+          <w:rFonts w:ascii="Times New Roman" w:hAnsi="Times New Roman"/>
+          <w:sz w:val="24"/>
+          <w:szCs w:val="24"/>
+          <w:lang w:val="en-US"/>
+        </w:rPr>
+        <w:t>Wanqing</w:t>
+      </w:r>
+      <w:proofErr w:type="spellEnd"/>
+      <w:r>
+        <w:rPr>
+          <w:rFonts w:ascii="Times New Roman" w:hAnsi="Times New Roman"/>
+          <w:sz w:val="24"/>
+          <w:szCs w:val="24"/>
+          <w:lang w:val="en-US"/>
+        </w:rPr>
+        <w:t xml:space="preserve"> (2017). </w:t>
+      </w:r>
+      <w:r>
+        <w:rPr>
+          <w:rFonts w:ascii="Times New Roman" w:hAnsi="Times New Roman"/>
+          <w:sz w:val="24"/>
+          <w:szCs w:val="24"/>
+          <w:lang w:val="en-US"/>
+        </w:rPr>
+        <w:t xml:space="preserve">Joint Distance Maps Based Action Recognition </w:t>
+      </w:r>
+      <w:proofErr w:type="gramStart"/>
+      <w:r>
+        <w:rPr>
+          <w:rFonts w:ascii="Times New Roman" w:hAnsi="Times New Roman"/>
+          <w:sz w:val="24"/>
+          <w:szCs w:val="24"/>
+          <w:lang w:val="en-US"/>
+        </w:rPr>
+        <w:t>With</w:t>
+      </w:r>
+      <w:proofErr w:type="gramEnd"/>
+      <w:r>
+        <w:rPr>
+          <w:rFonts w:ascii="Times New Roman" w:hAnsi="Times New Roman"/>
+          <w:sz w:val="24"/>
+          <w:szCs w:val="24"/>
+          <w:lang w:val="en-US"/>
+        </w:rPr>
+        <w:t xml:space="preserve"> Convolutional Neural Networks</w:t>
+      </w:r>
+      <w:r>
+        <w:rPr>
+          <w:rFonts w:ascii="Times New Roman" w:hAnsi="Times New Roman"/>
+          <w:sz w:val="24"/>
+          <w:szCs w:val="24"/>
+          <w:lang w:val="en-US"/>
+        </w:rPr>
+        <w:t xml:space="preserve">. </w:t>
+      </w:r>
+      <w:r>
+        <w:rPr>
+          <w:rFonts w:ascii="Times New Roman" w:hAnsi="Times New Roman"/>
+          <w:sz w:val="24"/>
+          <w:szCs w:val="24"/>
+          <w:lang w:val="en-US"/>
+        </w:rPr>
+        <w:t>IEEE Signal Processing Letters</w:t>
+      </w:r>
+      <w:r>
+        <w:rPr>
+          <w:rFonts w:ascii="Times New Roman" w:hAnsi="Times New Roman"/>
+          <w:sz w:val="24"/>
+          <w:szCs w:val="24"/>
+          <w:lang w:val="en-US"/>
+        </w:rPr>
+        <w:t xml:space="preserve">. 624-628. DOI </w:t>
+      </w:r>
+      <w:r>
+        <w:rPr>
+          <w:rFonts w:ascii="Times New Roman" w:hAnsi="Times New Roman"/>
+          <w:sz w:val="24"/>
+          <w:szCs w:val="24"/>
+          <w:lang w:val="en-US"/>
+        </w:rPr>
+        <w:t>10.1109/LSP.2017.2678539</w:t>
+      </w:r>
+      <w:r>
+        <w:rPr>
+          <w:rFonts w:ascii="Times New Roman" w:hAnsi="Times New Roman"/>
+          <w:sz w:val="24"/>
+          <w:szCs w:val="24"/>
+          <w:lang w:val="en-US"/>
+        </w:rPr>
+        <w:t xml:space="preserve">. </w:t>
+      </w:r>
+      <w:proofErr w:type="spellStart"/>
+      <w:r>
+        <w:rPr>
+          <w:rFonts w:ascii="Times New Roman" w:hAnsi="Times New Roman"/>
+          <w:sz w:val="24"/>
+          <w:szCs w:val="24"/>
+          <w:lang w:val="en-US"/>
+        </w:rPr>
+        <w:t>arXiv</w:t>
+      </w:r>
+      <w:proofErr w:type="spellEnd"/>
+      <w:r>
+        <w:rPr>
+          <w:rFonts w:ascii="Times New Roman" w:hAnsi="Times New Roman"/>
+          <w:sz w:val="24"/>
+          <w:szCs w:val="24"/>
+          <w:lang w:val="en-US"/>
+        </w:rPr>
+        <w:t>:</w:t>
+      </w:r>
+      <w:r>
+        <w:t xml:space="preserve"> </w:t>
+      </w:r>
+      <w:r>
+        <w:rPr>
+          <w:rFonts w:ascii="Times New Roman" w:hAnsi="Times New Roman"/>
+          <w:sz w:val="24"/>
+          <w:szCs w:val="24"/>
+          <w:lang w:val="en-US"/>
+        </w:rPr>
+        <w:t>1704.07595</w:t>
+      </w:r>
+      <w:bookmarkStart w:id="1" w:name="_GoBack"/>
+      <w:bookmarkEnd w:id="1"/>
     </w:p>
     <w:sectPr>
       <w:footerReference w:type="default" r:id="rId6"/>

</xml_diff>